<commit_message>
Requirements document aangepast. Files toegevoegd
</commit_message>
<xml_diff>
--- a/docs/Requirements Document.docx
+++ b/docs/Requirements Document.docx
@@ -5,7 +5,7 @@
   <w:body>
     <w:p>
       <w:pPr>
-        <w:pStyle w:val="Titel"/>
+        <w:pStyle w:val="Title"/>
         <w:rPr>
           <w:lang w:val="en-US"/>
         </w:rPr>
@@ -19,7 +19,7 @@
     </w:p>
     <w:p>
       <w:pPr>
-        <w:pStyle w:val="Ondertitel"/>
+        <w:pStyle w:val="Subtitle"/>
         <w:rPr>
           <w:lang w:val="en-US"/>
         </w:rPr>
@@ -166,7 +166,7 @@
     </w:p>
     <w:p>
       <w:pPr>
-        <w:pStyle w:val="Citaat"/>
+        <w:pStyle w:val="Quote"/>
         <w:ind w:left="0"/>
       </w:pPr>
       <w:r>
@@ -183,9 +183,9 @@
     </w:p>
     <w:p>
       <w:pPr>
-        <w:pStyle w:val="Kop1"/>
-      </w:pPr>
-      <w:bookmarkStart w:id="0" w:name="_Toc403043095"/>
+        <w:pStyle w:val="Heading1"/>
+      </w:pPr>
+      <w:bookmarkStart w:id="0" w:name="_Toc403139473"/>
       <w:r>
         <w:lastRenderedPageBreak/>
         <w:t>Korte beschrijving van het project</w:t>
@@ -194,9 +194,9 @@
     </w:p>
     <w:p>
       <w:pPr>
-        <w:pStyle w:val="Kop2"/>
-      </w:pPr>
-      <w:bookmarkStart w:id="1" w:name="_Toc403043096"/>
+        <w:pStyle w:val="Heading2"/>
+      </w:pPr>
+      <w:bookmarkStart w:id="1" w:name="_Toc403139474"/>
       <w:r>
         <w:t>Het project</w:t>
       </w:r>
@@ -233,7 +233,7 @@
     </w:p>
     <w:p>
       <w:pPr>
-        <w:pStyle w:val="Lijstalinea"/>
+        <w:pStyle w:val="ListParagraph"/>
         <w:numPr>
           <w:ilvl w:val="0"/>
           <w:numId w:val="10"/>
@@ -245,7 +245,7 @@
     </w:p>
     <w:p>
       <w:pPr>
-        <w:pStyle w:val="Lijstalinea"/>
+        <w:pStyle w:val="ListParagraph"/>
         <w:numPr>
           <w:ilvl w:val="0"/>
           <w:numId w:val="10"/>
@@ -257,7 +257,7 @@
     </w:p>
     <w:p>
       <w:pPr>
-        <w:pStyle w:val="Lijstalinea"/>
+        <w:pStyle w:val="ListParagraph"/>
         <w:numPr>
           <w:ilvl w:val="0"/>
           <w:numId w:val="10"/>
@@ -269,7 +269,7 @@
     </w:p>
     <w:p>
       <w:pPr>
-        <w:pStyle w:val="Lijstalinea"/>
+        <w:pStyle w:val="ListParagraph"/>
         <w:numPr>
           <w:ilvl w:val="0"/>
           <w:numId w:val="10"/>
@@ -281,7 +281,7 @@
     </w:p>
     <w:p>
       <w:pPr>
-        <w:pStyle w:val="Lijstalinea"/>
+        <w:pStyle w:val="ListParagraph"/>
         <w:numPr>
           <w:ilvl w:val="0"/>
           <w:numId w:val="10"/>
@@ -296,7 +296,7 @@
     </w:p>
     <w:p>
       <w:pPr>
-        <w:pStyle w:val="Lijstalinea"/>
+        <w:pStyle w:val="ListParagraph"/>
         <w:numPr>
           <w:ilvl w:val="0"/>
           <w:numId w:val="10"/>
@@ -308,7 +308,7 @@
     </w:p>
     <w:p>
       <w:pPr>
-        <w:pStyle w:val="Lijstalinea"/>
+        <w:pStyle w:val="ListParagraph"/>
         <w:numPr>
           <w:ilvl w:val="0"/>
           <w:numId w:val="10"/>
@@ -320,7 +320,7 @@
     </w:p>
     <w:p>
       <w:pPr>
-        <w:pStyle w:val="Lijstalinea"/>
+        <w:pStyle w:val="ListParagraph"/>
         <w:numPr>
           <w:ilvl w:val="0"/>
           <w:numId w:val="10"/>
@@ -335,7 +335,7 @@
     </w:p>
     <w:p>
       <w:pPr>
-        <w:pStyle w:val="Lijstalinea"/>
+        <w:pStyle w:val="ListParagraph"/>
         <w:numPr>
           <w:ilvl w:val="0"/>
           <w:numId w:val="10"/>
@@ -350,7 +350,7 @@
     </w:p>
     <w:p>
       <w:pPr>
-        <w:pStyle w:val="Lijstalinea"/>
+        <w:pStyle w:val="ListParagraph"/>
         <w:numPr>
           <w:ilvl w:val="0"/>
           <w:numId w:val="10"/>
@@ -385,9 +385,9 @@
     </w:p>
     <w:p>
       <w:pPr>
-        <w:pStyle w:val="Kop2"/>
-      </w:pPr>
-      <w:bookmarkStart w:id="2" w:name="_Toc403043097"/>
+        <w:pStyle w:val="Heading2"/>
+      </w:pPr>
+      <w:bookmarkStart w:id="2" w:name="_Toc403139475"/>
       <w:r>
         <w:t>De gebruikers</w:t>
       </w:r>
@@ -397,7 +397,7 @@
     </w:p>
     <w:p>
       <w:pPr>
-        <w:pStyle w:val="Lijstalinea"/>
+        <w:pStyle w:val="ListParagraph"/>
         <w:numPr>
           <w:ilvl w:val="0"/>
           <w:numId w:val="11"/>
@@ -418,7 +418,7 @@
     </w:p>
     <w:p>
       <w:pPr>
-        <w:pStyle w:val="Lijstalinea"/>
+        <w:pStyle w:val="ListParagraph"/>
         <w:numPr>
           <w:ilvl w:val="0"/>
           <w:numId w:val="11"/>
@@ -439,7 +439,7 @@
     </w:p>
     <w:p>
       <w:pPr>
-        <w:pStyle w:val="Lijstalinea"/>
+        <w:pStyle w:val="ListParagraph"/>
         <w:numPr>
           <w:ilvl w:val="0"/>
           <w:numId w:val="11"/>
@@ -463,7 +463,7 @@
     </w:p>
     <w:p>
       <w:pPr>
-        <w:pStyle w:val="Lijstalinea"/>
+        <w:pStyle w:val="ListParagraph"/>
         <w:numPr>
           <w:ilvl w:val="0"/>
           <w:numId w:val="11"/>
@@ -503,7 +503,7 @@
       <w:sdtContent>
         <w:p>
           <w:pPr>
-            <w:pStyle w:val="Kopvaninhoudsopgave"/>
+            <w:pStyle w:val="TOCHeading"/>
           </w:pPr>
           <w:r>
             <w:t>Inhoudstafel</w:t>
@@ -511,7 +511,7 @@
         </w:p>
         <w:p>
           <w:pPr>
-            <w:pStyle w:val="Inhopg1"/>
+            <w:pStyle w:val="TOC1"/>
             <w:tabs>
               <w:tab w:val="right" w:leader="dot" w:pos="9350"/>
             </w:tabs>
@@ -530,7 +530,7 @@
           <w:r>
             <w:fldChar w:fldCharType="separate"/>
           </w:r>
-          <w:hyperlink w:anchor="_Toc403043095" w:history="1">
+          <w:hyperlink w:anchor="_Toc403139473" w:history="1">
             <w:r>
               <w:rPr>
                 <w:rStyle w:val="Hyperlink"/>
@@ -557,7 +557,7 @@
                 <w:noProof/>
                 <w:webHidden/>
               </w:rPr>
-              <w:instrText xml:space="preserve"> PAGEREF _Toc403043095 \h </w:instrText>
+              <w:instrText xml:space="preserve"> PAGEREF _Toc403139473 \h </w:instrText>
             </w:r>
             <w:r>
               <w:rPr>
@@ -590,7 +590,7 @@
         </w:p>
         <w:p>
           <w:pPr>
-            <w:pStyle w:val="Inhopg2"/>
+            <w:pStyle w:val="TOC2"/>
             <w:tabs>
               <w:tab w:val="right" w:leader="dot" w:pos="9350"/>
             </w:tabs>
@@ -600,7 +600,7 @@
               <w:szCs w:val="22"/>
             </w:rPr>
           </w:pPr>
-          <w:hyperlink w:anchor="_Toc403043096" w:history="1">
+          <w:hyperlink w:anchor="_Toc403139474" w:history="1">
             <w:r>
               <w:rPr>
                 <w:rStyle w:val="Hyperlink"/>
@@ -627,7 +627,7 @@
                 <w:noProof/>
                 <w:webHidden/>
               </w:rPr>
-              <w:instrText xml:space="preserve"> PAGEREF _Toc403043096 \h </w:instrText>
+              <w:instrText xml:space="preserve"> PAGEREF _Toc403139474 \h </w:instrText>
             </w:r>
             <w:r>
               <w:rPr>
@@ -660,7 +660,7 @@
         </w:p>
         <w:p>
           <w:pPr>
-            <w:pStyle w:val="Inhopg2"/>
+            <w:pStyle w:val="TOC2"/>
             <w:tabs>
               <w:tab w:val="right" w:leader="dot" w:pos="9350"/>
             </w:tabs>
@@ -670,7 +670,7 @@
               <w:szCs w:val="22"/>
             </w:rPr>
           </w:pPr>
-          <w:hyperlink w:anchor="_Toc403043097" w:history="1">
+          <w:hyperlink w:anchor="_Toc403139475" w:history="1">
             <w:r>
               <w:rPr>
                 <w:rStyle w:val="Hyperlink"/>
@@ -697,7 +697,7 @@
                 <w:noProof/>
                 <w:webHidden/>
               </w:rPr>
-              <w:instrText xml:space="preserve"> PAGEREF _Toc403043097 \h </w:instrText>
+              <w:instrText xml:space="preserve"> PAGEREF _Toc403139475 \h </w:instrText>
             </w:r>
             <w:r>
               <w:rPr>
@@ -730,7 +730,7 @@
         </w:p>
         <w:p>
           <w:pPr>
-            <w:pStyle w:val="Inhopg1"/>
+            <w:pStyle w:val="TOC1"/>
             <w:tabs>
               <w:tab w:val="right" w:leader="dot" w:pos="9350"/>
             </w:tabs>
@@ -740,7 +740,7 @@
               <w:szCs w:val="22"/>
             </w:rPr>
           </w:pPr>
-          <w:hyperlink w:anchor="_Toc403043098" w:history="1">
+          <w:hyperlink w:anchor="_Toc403139476" w:history="1">
             <w:r>
               <w:rPr>
                 <w:rStyle w:val="Hyperlink"/>
@@ -767,7 +767,7 @@
                 <w:noProof/>
                 <w:webHidden/>
               </w:rPr>
-              <w:instrText xml:space="preserve"> PAGEREF _Toc403043098 \h </w:instrText>
+              <w:instrText xml:space="preserve"> PAGEREF _Toc403139476 \h </w:instrText>
             </w:r>
             <w:r>
               <w:rPr>
@@ -800,7 +800,7 @@
         </w:p>
         <w:p>
           <w:pPr>
-            <w:pStyle w:val="Inhopg1"/>
+            <w:pStyle w:val="TOC1"/>
             <w:tabs>
               <w:tab w:val="right" w:leader="dot" w:pos="9350"/>
             </w:tabs>
@@ -810,7 +810,7 @@
               <w:szCs w:val="22"/>
             </w:rPr>
           </w:pPr>
-          <w:hyperlink w:anchor="_Toc403043099" w:history="1">
+          <w:hyperlink w:anchor="_Toc403139477" w:history="1">
             <w:r>
               <w:rPr>
                 <w:rStyle w:val="Hyperlink"/>
@@ -837,7 +837,7 @@
                 <w:noProof/>
                 <w:webHidden/>
               </w:rPr>
-              <w:instrText xml:space="preserve"> PAGEREF _Toc403043099 \h </w:instrText>
+              <w:instrText xml:space="preserve"> PAGEREF _Toc403139477 \h </w:instrText>
             </w:r>
             <w:r>
               <w:rPr>
@@ -870,7 +870,7 @@
         </w:p>
         <w:p>
           <w:pPr>
-            <w:pStyle w:val="Inhopg2"/>
+            <w:pStyle w:val="TOC2"/>
             <w:tabs>
               <w:tab w:val="right" w:leader="dot" w:pos="9350"/>
             </w:tabs>
@@ -880,7 +880,7 @@
               <w:szCs w:val="22"/>
             </w:rPr>
           </w:pPr>
-          <w:hyperlink w:anchor="_Toc403043100" w:history="1">
+          <w:hyperlink w:anchor="_Toc403139478" w:history="1">
             <w:r>
               <w:rPr>
                 <w:rStyle w:val="Hyperlink"/>
@@ -907,7 +907,7 @@
                 <w:noProof/>
                 <w:webHidden/>
               </w:rPr>
-              <w:instrText xml:space="preserve"> PAGEREF _Toc403043100 \h </w:instrText>
+              <w:instrText xml:space="preserve"> PAGEREF _Toc403139478 \h </w:instrText>
             </w:r>
             <w:r>
               <w:rPr>
@@ -940,7 +940,7 @@
         </w:p>
         <w:p>
           <w:pPr>
-            <w:pStyle w:val="Inhopg2"/>
+            <w:pStyle w:val="TOC2"/>
             <w:tabs>
               <w:tab w:val="right" w:leader="dot" w:pos="9350"/>
             </w:tabs>
@@ -950,7 +950,7 @@
               <w:szCs w:val="22"/>
             </w:rPr>
           </w:pPr>
-          <w:hyperlink w:anchor="_Toc403043101" w:history="1">
+          <w:hyperlink w:anchor="_Toc403139479" w:history="1">
             <w:r>
               <w:rPr>
                 <w:rStyle w:val="Hyperlink"/>
@@ -977,7 +977,7 @@
                 <w:noProof/>
                 <w:webHidden/>
               </w:rPr>
-              <w:instrText xml:space="preserve"> PAGEREF _Toc403043101 \h </w:instrText>
+              <w:instrText xml:space="preserve"> PAGEREF _Toc403139479 \h </w:instrText>
             </w:r>
             <w:r>
               <w:rPr>
@@ -1010,7 +1010,7 @@
         </w:p>
         <w:p>
           <w:pPr>
-            <w:pStyle w:val="Inhopg2"/>
+            <w:pStyle w:val="TOC2"/>
             <w:tabs>
               <w:tab w:val="right" w:leader="dot" w:pos="9350"/>
             </w:tabs>
@@ -1020,7 +1020,7 @@
               <w:szCs w:val="22"/>
             </w:rPr>
           </w:pPr>
-          <w:hyperlink w:anchor="_Toc403043102" w:history="1">
+          <w:hyperlink w:anchor="_Toc403139480" w:history="1">
             <w:r>
               <w:rPr>
                 <w:rStyle w:val="Hyperlink"/>
@@ -1047,7 +1047,7 @@
                 <w:noProof/>
                 <w:webHidden/>
               </w:rPr>
-              <w:instrText xml:space="preserve"> PAGEREF _Toc403043102 \h </w:instrText>
+              <w:instrText xml:space="preserve"> PAGEREF _Toc403139480 \h </w:instrText>
             </w:r>
             <w:r>
               <w:rPr>
@@ -1080,7 +1080,7 @@
         </w:p>
         <w:p>
           <w:pPr>
-            <w:pStyle w:val="Inhopg2"/>
+            <w:pStyle w:val="TOC2"/>
             <w:tabs>
               <w:tab w:val="right" w:leader="dot" w:pos="9350"/>
             </w:tabs>
@@ -1090,7 +1090,7 @@
               <w:szCs w:val="22"/>
             </w:rPr>
           </w:pPr>
-          <w:hyperlink w:anchor="_Toc403043103" w:history="1">
+          <w:hyperlink w:anchor="_Toc403139481" w:history="1">
             <w:r>
               <w:rPr>
                 <w:rStyle w:val="Hyperlink"/>
@@ -1117,7 +1117,7 @@
                 <w:noProof/>
                 <w:webHidden/>
               </w:rPr>
-              <w:instrText xml:space="preserve"> PAGEREF _Toc403043103 \h </w:instrText>
+              <w:instrText xml:space="preserve"> PAGEREF _Toc403139481 \h </w:instrText>
             </w:r>
             <w:r>
               <w:rPr>
@@ -1150,7 +1150,7 @@
         </w:p>
         <w:p>
           <w:pPr>
-            <w:pStyle w:val="Inhopg1"/>
+            <w:pStyle w:val="TOC1"/>
             <w:tabs>
               <w:tab w:val="right" w:leader="dot" w:pos="9350"/>
             </w:tabs>
@@ -1160,7 +1160,7 @@
               <w:szCs w:val="22"/>
             </w:rPr>
           </w:pPr>
-          <w:hyperlink w:anchor="_Toc403043104" w:history="1">
+          <w:hyperlink w:anchor="_Toc403139482" w:history="1">
             <w:r>
               <w:rPr>
                 <w:rStyle w:val="Hyperlink"/>
@@ -1187,7 +1187,7 @@
                 <w:noProof/>
                 <w:webHidden/>
               </w:rPr>
-              <w:instrText xml:space="preserve"> PAGEREF _Toc403043104 \h </w:instrText>
+              <w:instrText xml:space="preserve"> PAGEREF _Toc403139482 \h </w:instrText>
             </w:r>
             <w:r>
               <w:rPr>
@@ -1220,7 +1220,7 @@
         </w:p>
         <w:p>
           <w:pPr>
-            <w:pStyle w:val="Inhopg1"/>
+            <w:pStyle w:val="TOC1"/>
             <w:tabs>
               <w:tab w:val="right" w:leader="dot" w:pos="9350"/>
             </w:tabs>
@@ -1230,7 +1230,7 @@
               <w:szCs w:val="22"/>
             </w:rPr>
           </w:pPr>
-          <w:hyperlink w:anchor="_Toc403043105" w:history="1">
+          <w:hyperlink w:anchor="_Toc403139483" w:history="1">
             <w:r>
               <w:rPr>
                 <w:rStyle w:val="Hyperlink"/>
@@ -1257,7 +1257,7 @@
                 <w:noProof/>
                 <w:webHidden/>
               </w:rPr>
-              <w:instrText xml:space="preserve"> PAGEREF _Toc403043105 \h </w:instrText>
+              <w:instrText xml:space="preserve"> PAGEREF _Toc403139483 \h </w:instrText>
             </w:r>
             <w:r>
               <w:rPr>
@@ -1290,7 +1290,7 @@
         </w:p>
         <w:p>
           <w:pPr>
-            <w:pStyle w:val="Inhopg1"/>
+            <w:pStyle w:val="TOC1"/>
             <w:tabs>
               <w:tab w:val="right" w:leader="dot" w:pos="9350"/>
             </w:tabs>
@@ -1300,7 +1300,7 @@
               <w:szCs w:val="22"/>
             </w:rPr>
           </w:pPr>
-          <w:hyperlink w:anchor="_Toc403043106" w:history="1">
+          <w:hyperlink w:anchor="_Toc403139484" w:history="1">
             <w:r>
               <w:rPr>
                 <w:rStyle w:val="Hyperlink"/>
@@ -1328,7 +1328,7 @@
                 <w:noProof/>
                 <w:webHidden/>
               </w:rPr>
-              <w:instrText xml:space="preserve"> PAGEREF _Toc403043106 \h </w:instrText>
+              <w:instrText xml:space="preserve"> PAGEREF _Toc403139484 \h </w:instrText>
             </w:r>
             <w:r>
               <w:rPr>
@@ -1361,7 +1361,7 @@
         </w:p>
         <w:p>
           <w:pPr>
-            <w:pStyle w:val="Inhopg1"/>
+            <w:pStyle w:val="TOC2"/>
             <w:tabs>
               <w:tab w:val="right" w:leader="dot" w:pos="9350"/>
             </w:tabs>
@@ -1371,11 +1371,222 @@
               <w:szCs w:val="22"/>
             </w:rPr>
           </w:pPr>
-          <w:hyperlink w:anchor="_Toc403043107" w:history="1">
+          <w:hyperlink w:anchor="_Toc403139485" w:history="1">
             <w:r>
               <w:rPr>
                 <w:rStyle w:val="Hyperlink"/>
                 <w:noProof/>
+                <w:lang w:val="en-US"/>
+              </w:rPr>
+              <w:t>Basis functionaliteit</w:t>
+            </w:r>
+            <w:r>
+              <w:rPr>
+                <w:noProof/>
+                <w:webHidden/>
+              </w:rPr>
+              <w:tab/>
+            </w:r>
+            <w:r>
+              <w:rPr>
+                <w:noProof/>
+                <w:webHidden/>
+              </w:rPr>
+              <w:fldChar w:fldCharType="begin"/>
+            </w:r>
+            <w:r>
+              <w:rPr>
+                <w:noProof/>
+                <w:webHidden/>
+              </w:rPr>
+              <w:instrText xml:space="preserve"> PAGEREF _Toc403139485 \h </w:instrText>
+            </w:r>
+            <w:r>
+              <w:rPr>
+                <w:noProof/>
+                <w:webHidden/>
+              </w:rPr>
+            </w:r>
+            <w:r>
+              <w:rPr>
+                <w:noProof/>
+                <w:webHidden/>
+              </w:rPr>
+              <w:fldChar w:fldCharType="separate"/>
+            </w:r>
+            <w:r>
+              <w:rPr>
+                <w:noProof/>
+                <w:webHidden/>
+              </w:rPr>
+              <w:t>8</w:t>
+            </w:r>
+            <w:r>
+              <w:rPr>
+                <w:noProof/>
+                <w:webHidden/>
+              </w:rPr>
+              <w:fldChar w:fldCharType="end"/>
+            </w:r>
+          </w:hyperlink>
+        </w:p>
+        <w:p>
+          <w:pPr>
+            <w:pStyle w:val="TOC2"/>
+            <w:tabs>
+              <w:tab w:val="right" w:leader="dot" w:pos="9350"/>
+            </w:tabs>
+            <w:rPr>
+              <w:noProof/>
+              <w:sz w:val="22"/>
+              <w:szCs w:val="22"/>
+            </w:rPr>
+          </w:pPr>
+          <w:hyperlink w:anchor="_Toc403139486" w:history="1">
+            <w:r>
+              <w:rPr>
+                <w:rStyle w:val="Hyperlink"/>
+                <w:noProof/>
+              </w:rPr>
+              <w:t>Extra functionaliteit</w:t>
+            </w:r>
+            <w:r>
+              <w:rPr>
+                <w:noProof/>
+                <w:webHidden/>
+              </w:rPr>
+              <w:tab/>
+            </w:r>
+            <w:r>
+              <w:rPr>
+                <w:noProof/>
+                <w:webHidden/>
+              </w:rPr>
+              <w:fldChar w:fldCharType="begin"/>
+            </w:r>
+            <w:r>
+              <w:rPr>
+                <w:noProof/>
+                <w:webHidden/>
+              </w:rPr>
+              <w:instrText xml:space="preserve"> PAGEREF _Toc403139486 \h </w:instrText>
+            </w:r>
+            <w:r>
+              <w:rPr>
+                <w:noProof/>
+                <w:webHidden/>
+              </w:rPr>
+            </w:r>
+            <w:r>
+              <w:rPr>
+                <w:noProof/>
+                <w:webHidden/>
+              </w:rPr>
+              <w:fldChar w:fldCharType="separate"/>
+            </w:r>
+            <w:r>
+              <w:rPr>
+                <w:noProof/>
+                <w:webHidden/>
+              </w:rPr>
+              <w:t>8</w:t>
+            </w:r>
+            <w:r>
+              <w:rPr>
+                <w:noProof/>
+                <w:webHidden/>
+              </w:rPr>
+              <w:fldChar w:fldCharType="end"/>
+            </w:r>
+          </w:hyperlink>
+        </w:p>
+        <w:p>
+          <w:pPr>
+            <w:pStyle w:val="TOC2"/>
+            <w:tabs>
+              <w:tab w:val="right" w:leader="dot" w:pos="9350"/>
+            </w:tabs>
+            <w:rPr>
+              <w:noProof/>
+              <w:sz w:val="22"/>
+              <w:szCs w:val="22"/>
+            </w:rPr>
+          </w:pPr>
+          <w:hyperlink w:anchor="_Toc403139487" w:history="1">
+            <w:r>
+              <w:rPr>
+                <w:rStyle w:val="Hyperlink"/>
+                <w:noProof/>
+              </w:rPr>
+              <w:t>Afspraak</w:t>
+            </w:r>
+            <w:r>
+              <w:rPr>
+                <w:noProof/>
+                <w:webHidden/>
+              </w:rPr>
+              <w:tab/>
+            </w:r>
+            <w:r>
+              <w:rPr>
+                <w:noProof/>
+                <w:webHidden/>
+              </w:rPr>
+              <w:fldChar w:fldCharType="begin"/>
+            </w:r>
+            <w:r>
+              <w:rPr>
+                <w:noProof/>
+                <w:webHidden/>
+              </w:rPr>
+              <w:instrText xml:space="preserve"> PAGEREF _Toc403139487 \h </w:instrText>
+            </w:r>
+            <w:r>
+              <w:rPr>
+                <w:noProof/>
+                <w:webHidden/>
+              </w:rPr>
+            </w:r>
+            <w:r>
+              <w:rPr>
+                <w:noProof/>
+                <w:webHidden/>
+              </w:rPr>
+              <w:fldChar w:fldCharType="separate"/>
+            </w:r>
+            <w:r>
+              <w:rPr>
+                <w:noProof/>
+                <w:webHidden/>
+              </w:rPr>
+              <w:t>8</w:t>
+            </w:r>
+            <w:r>
+              <w:rPr>
+                <w:noProof/>
+                <w:webHidden/>
+              </w:rPr>
+              <w:fldChar w:fldCharType="end"/>
+            </w:r>
+          </w:hyperlink>
+        </w:p>
+        <w:p>
+          <w:pPr>
+            <w:pStyle w:val="TOC1"/>
+            <w:tabs>
+              <w:tab w:val="right" w:leader="dot" w:pos="9350"/>
+            </w:tabs>
+            <w:rPr>
+              <w:noProof/>
+              <w:sz w:val="22"/>
+              <w:szCs w:val="22"/>
+            </w:rPr>
+          </w:pPr>
+          <w:hyperlink w:anchor="_Toc403139488" w:history="1">
+            <w:r>
+              <w:rPr>
+                <w:rStyle w:val="Hyperlink"/>
+                <w:noProof/>
               </w:rPr>
               <w:t>Hoe indienen?</w:t>
             </w:r>
@@ -1398,7 +1609,7 @@
                 <w:noProof/>
                 <w:webHidden/>
               </w:rPr>
-              <w:instrText xml:space="preserve"> PAGEREF _Toc403043107 \h </w:instrText>
+              <w:instrText xml:space="preserve"> PAGEREF _Toc403139488 \h </w:instrText>
             </w:r>
             <w:r>
               <w:rPr>
@@ -1457,9 +1668,9 @@
     </w:p>
     <w:p>
       <w:pPr>
-        <w:pStyle w:val="Kop1"/>
-      </w:pPr>
-      <w:bookmarkStart w:id="4" w:name="_Toc403043098"/>
+        <w:pStyle w:val="Heading1"/>
+      </w:pPr>
+      <w:bookmarkStart w:id="4" w:name="_Toc403139476"/>
       <w:r>
         <w:lastRenderedPageBreak/>
         <w:t>Use Case Model</w:t>
@@ -1663,9 +1874,9 @@
     </w:p>
     <w:p>
       <w:pPr>
-        <w:pStyle w:val="Kop1"/>
-      </w:pPr>
-      <w:bookmarkStart w:id="5" w:name="_Toc403043099"/>
+        <w:pStyle w:val="Heading1"/>
+      </w:pPr>
+      <w:bookmarkStart w:id="5" w:name="_Toc403139477"/>
       <w:r>
         <w:lastRenderedPageBreak/>
         <w:t>Niet functionele requiremens</w:t>
@@ -1674,9 +1885,9 @@
     </w:p>
     <w:p>
       <w:pPr>
-        <w:pStyle w:val="Kop2"/>
-      </w:pPr>
-      <w:bookmarkStart w:id="6" w:name="_Toc403043100"/>
+        <w:pStyle w:val="Heading2"/>
+      </w:pPr>
+      <w:bookmarkStart w:id="6" w:name="_Toc403139478"/>
       <w:r>
         <w:t>Stijl</w:t>
       </w:r>
@@ -1684,7 +1895,7 @@
     </w:p>
     <w:p>
       <w:pPr>
-        <w:pStyle w:val="Citaat"/>
+        <w:pStyle w:val="Quote"/>
         <w:ind w:left="0"/>
       </w:pPr>
       <w:r>
@@ -1693,7 +1904,7 @@
     </w:p>
     <w:p>
       <w:pPr>
-        <w:pStyle w:val="Lijstalinea"/>
+        <w:pStyle w:val="ListParagraph"/>
         <w:numPr>
           <w:ilvl w:val="0"/>
           <w:numId w:val="12"/>
@@ -1710,7 +1921,7 @@
     </w:p>
     <w:p>
       <w:pPr>
-        <w:pStyle w:val="Lijstalinea"/>
+        <w:pStyle w:val="ListParagraph"/>
         <w:numPr>
           <w:ilvl w:val="0"/>
           <w:numId w:val="12"/>
@@ -1736,7 +1947,7 @@
     </w:p>
     <w:p>
       <w:pPr>
-        <w:pStyle w:val="Citaat"/>
+        <w:pStyle w:val="Quote"/>
         <w:ind w:left="0"/>
       </w:pPr>
       <w:r>
@@ -1747,7 +1958,6 @@
       <w:r>
         <w:rPr>
           <w:noProof/>
-          <w:lang w:val="en-US" w:eastAsia="en-US"/>
         </w:rPr>
         <w:drawing>
           <wp:inline distT="0" distB="0" distL="0" distR="0" wp14:anchorId="777DBD80" wp14:editId="2DDBDCA6">
@@ -1801,7 +2011,7 @@
     </w:p>
     <w:p>
       <w:pPr>
-        <w:pStyle w:val="Citaat"/>
+        <w:pStyle w:val="Quote"/>
         <w:ind w:left="0"/>
       </w:pPr>
       <w:r>
@@ -1826,7 +2036,6 @@
       <w:r>
         <w:rPr>
           <w:noProof/>
-          <w:lang w:val="en-US" w:eastAsia="en-US"/>
         </w:rPr>
         <w:drawing>
           <wp:inline distT="0" distB="0" distL="0" distR="0">
@@ -1910,7 +2119,6 @@
       <w:r>
         <w:rPr>
           <w:noProof/>
-          <w:lang w:val="en-US" w:eastAsia="en-US"/>
         </w:rPr>
         <w:drawing>
           <wp:inline distT="0" distB="0" distL="0" distR="0">
@@ -1964,9 +2172,9 @@
     </w:p>
     <w:p>
       <w:pPr>
-        <w:pStyle w:val="Kop2"/>
-      </w:pPr>
-      <w:bookmarkStart w:id="7" w:name="_Toc403043101"/>
+        <w:pStyle w:val="Heading2"/>
+      </w:pPr>
+      <w:bookmarkStart w:id="7" w:name="_Toc403139479"/>
       <w:r>
         <w:t>Naam</w:t>
       </w:r>
@@ -1982,7 +2190,6 @@
       <w:r>
         <w:rPr>
           <w:noProof/>
-          <w:lang w:val="en-US" w:eastAsia="en-US"/>
         </w:rPr>
         <w:drawing>
           <wp:inline distT="0" distB="0" distL="0" distR="0">
@@ -2039,9 +2246,9 @@
     </w:p>
     <w:p>
       <w:pPr>
-        <w:pStyle w:val="Kop2"/>
-      </w:pPr>
-      <w:bookmarkStart w:id="8" w:name="_Toc403043102"/>
+        <w:pStyle w:val="Heading2"/>
+      </w:pPr>
+      <w:bookmarkStart w:id="8" w:name="_Toc403139480"/>
       <w:r>
         <w:t>Platform</w:t>
       </w:r>
@@ -2054,9 +2261,9 @@
     </w:p>
     <w:p>
       <w:pPr>
-        <w:pStyle w:val="Kop2"/>
-      </w:pPr>
-      <w:bookmarkStart w:id="9" w:name="_Toc403043103"/>
+        <w:pStyle w:val="Heading2"/>
+      </w:pPr>
+      <w:bookmarkStart w:id="9" w:name="_Toc403139481"/>
       <w:r>
         <w:t>Taal</w:t>
       </w:r>
@@ -2069,10 +2276,10 @@
     </w:p>
     <w:p>
       <w:pPr>
-        <w:pStyle w:val="Kop1"/>
+        <w:pStyle w:val="Heading1"/>
       </w:pPr>
       <w:bookmarkStart w:id="10" w:name="h.gf2dsyc00if3" w:colFirst="0" w:colLast="0"/>
-      <w:bookmarkStart w:id="11" w:name="_Toc403043104"/>
+      <w:bookmarkStart w:id="11" w:name="_Toc403139482"/>
       <w:bookmarkEnd w:id="10"/>
       <w:r>
         <w:lastRenderedPageBreak/>
@@ -2101,9 +2308,9 @@
     </w:p>
     <w:p>
       <w:pPr>
-        <w:pStyle w:val="Kop1"/>
-      </w:pPr>
-      <w:bookmarkStart w:id="12" w:name="_Toc403043105"/>
+        <w:pStyle w:val="Heading1"/>
+      </w:pPr>
+      <w:bookmarkStart w:id="12" w:name="_Toc403139483"/>
       <w:r>
         <w:lastRenderedPageBreak/>
         <w:t>User Interface Model</w:t>
@@ -2161,12 +2368,12 @@
     </w:p>
     <w:p>
       <w:pPr>
-        <w:pStyle w:val="Kop1"/>
-        <w:rPr>
-          <w:lang w:val="en-US"/>
-        </w:rPr>
-      </w:pPr>
-      <w:bookmarkStart w:id="13" w:name="_Toc403043106"/>
+        <w:pStyle w:val="Heading1"/>
+        <w:rPr>
+          <w:lang w:val="en-US"/>
+        </w:rPr>
+      </w:pPr>
+      <w:bookmarkStart w:id="13" w:name="_Toc403139484"/>
       <w:r>
         <w:rPr>
           <w:lang w:val="en-US"/>
@@ -2176,16 +2383,40 @@
       </w:r>
       <w:bookmarkEnd w:id="13"/>
     </w:p>
+    <w:p>
+      <w:pPr>
+        <w:pStyle w:val="Heading2"/>
+        <w:rPr>
+          <w:lang w:val="en-US"/>
+        </w:rPr>
+      </w:pPr>
+      <w:bookmarkStart w:id="14" w:name="_Toc403139485"/>
+      <w:r>
+        <w:rPr>
+          <w:lang w:val="en-US"/>
+        </w:rPr>
+        <w:t xml:space="preserve">Basis </w:t>
+      </w:r>
+      <w:proofErr w:type="spellStart"/>
+      <w:r>
+        <w:rPr>
+          <w:lang w:val="en-US"/>
+        </w:rPr>
+        <w:t>functionaliteit</w:t>
+      </w:r>
+      <w:bookmarkEnd w:id="14"/>
+      <w:proofErr w:type="spellEnd"/>
+    </w:p>
     <w:tbl>
       <w:tblPr>
-        <w:tblStyle w:val="Rastertabel1licht-Accent5"/>
+        <w:tblStyle w:val="GridTable1Light-Accent5"/>
         <w:tblW w:w="0" w:type="auto"/>
         <w:tblLook w:val="04A0" w:firstRow="1" w:lastRow="0" w:firstColumn="1" w:lastColumn="0" w:noHBand="0" w:noVBand="1"/>
       </w:tblPr>
       <w:tblGrid>
-        <w:gridCol w:w="3429"/>
-        <w:gridCol w:w="3429"/>
-        <w:gridCol w:w="2492"/>
+        <w:gridCol w:w="3116"/>
+        <w:gridCol w:w="3117"/>
+        <w:gridCol w:w="3117"/>
       </w:tblGrid>
       <w:tr>
         <w:trPr>
@@ -2195,12 +2426,13 @@
         <w:tc>
           <w:tcPr>
             <w:cnfStyle w:val="001000000000" w:firstRow="0" w:lastRow="0" w:firstColumn="1" w:lastColumn="0" w:oddVBand="0" w:evenVBand="0" w:oddHBand="0" w:evenHBand="0" w:firstRowFirstColumn="0" w:firstRowLastColumn="0" w:lastRowFirstColumn="0" w:lastRowLastColumn="0"/>
-            <w:tcW w:w="3533" w:type="dxa"/>
+            <w:tcW w:w="3116" w:type="dxa"/>
           </w:tcPr>
           <w:p>
             <w:pPr>
               <w:rPr>
                 <w:rFonts w:asciiTheme="majorHAnsi" w:hAnsiTheme="majorHAnsi"/>
+                <w:b w:val="0"/>
                 <w:sz w:val="28"/>
                 <w:lang w:val="en-US"/>
               </w:rPr>
@@ -2208,6 +2440,7 @@
             <w:r>
               <w:rPr>
                 <w:rFonts w:asciiTheme="majorHAnsi" w:hAnsiTheme="majorHAnsi"/>
+                <w:b w:val="0"/>
                 <w:sz w:val="28"/>
                 <w:lang w:val="en-US"/>
               </w:rPr>
@@ -2217,13 +2450,14 @@
         </w:tc>
         <w:tc>
           <w:tcPr>
-            <w:tcW w:w="3479" w:type="dxa"/>
+            <w:tcW w:w="3117" w:type="dxa"/>
           </w:tcPr>
           <w:p>
             <w:pPr>
               <w:cnfStyle w:val="100000000000" w:firstRow="1" w:lastRow="0" w:firstColumn="0" w:lastColumn="0" w:oddVBand="0" w:evenVBand="0" w:oddHBand="0" w:evenHBand="0" w:firstRowFirstColumn="0" w:firstRowLastColumn="0" w:lastRowFirstColumn="0" w:lastRowLastColumn="0"/>
               <w:rPr>
                 <w:rFonts w:asciiTheme="majorHAnsi" w:hAnsiTheme="majorHAnsi"/>
+                <w:b w:val="0"/>
                 <w:sz w:val="28"/>
                 <w:lang w:val="en-US"/>
               </w:rPr>
@@ -2231,6 +2465,7 @@
             <w:r>
               <w:rPr>
                 <w:rFonts w:asciiTheme="majorHAnsi" w:hAnsiTheme="majorHAnsi"/>
+                <w:b w:val="0"/>
                 <w:sz w:val="28"/>
                 <w:lang w:val="en-US"/>
               </w:rPr>
@@ -2240,13 +2475,14 @@
         </w:tc>
         <w:tc>
           <w:tcPr>
-            <w:tcW w:w="2338" w:type="dxa"/>
+            <w:tcW w:w="3117" w:type="dxa"/>
           </w:tcPr>
           <w:p>
             <w:pPr>
               <w:cnfStyle w:val="100000000000" w:firstRow="1" w:lastRow="0" w:firstColumn="0" w:lastColumn="0" w:oddVBand="0" w:evenVBand="0" w:oddHBand="0" w:evenHBand="0" w:firstRowFirstColumn="0" w:firstRowLastColumn="0" w:lastRowFirstColumn="0" w:lastRowLastColumn="0"/>
               <w:rPr>
                 <w:rFonts w:asciiTheme="majorHAnsi" w:hAnsiTheme="majorHAnsi"/>
+                <w:b w:val="0"/>
                 <w:sz w:val="28"/>
                 <w:lang w:val="en-US"/>
               </w:rPr>
@@ -2255,6 +2491,7 @@
             <w:r>
               <w:rPr>
                 <w:rFonts w:asciiTheme="majorHAnsi" w:hAnsiTheme="majorHAnsi"/>
+                <w:b w:val="0"/>
                 <w:sz w:val="28"/>
                 <w:lang w:val="en-US"/>
               </w:rPr>
@@ -2271,85 +2508,293 @@
         <w:tc>
           <w:tcPr>
             <w:cnfStyle w:val="001000000000" w:firstRow="0" w:lastRow="0" w:firstColumn="1" w:lastColumn="0" w:oddVBand="0" w:evenVBand="0" w:oddHBand="0" w:evenHBand="0" w:firstRowFirstColumn="0" w:firstRowLastColumn="0" w:lastRowFirstColumn="0" w:lastRowLastColumn="0"/>
-            <w:tcW w:w="3533" w:type="dxa"/>
+            <w:tcW w:w="3116" w:type="dxa"/>
           </w:tcPr>
           <w:p>
             <w:pPr>
-              <w:pStyle w:val="Lijstalinea"/>
+              <w:pStyle w:val="ListParagraph"/>
               <w:numPr>
                 <w:ilvl w:val="0"/>
                 <w:numId w:val="13"/>
               </w:numPr>
+              <w:rPr>
+                <w:b w:val="0"/>
+              </w:rPr>
             </w:pPr>
             <w:r>
-              <w:t>Logo</w:t>
-            </w:r>
-            <w:r>
-              <w:t xml:space="preserve"> ontwerp en maken met vectoren</w:t>
+              <w:rPr>
+                <w:b w:val="0"/>
+              </w:rPr>
+              <w:t>Domain model</w:t>
             </w:r>
           </w:p>
           <w:p>
-            <w:r>
-              <w:rPr>
-                <w:color w:val="92D050"/>
-              </w:rPr>
-              <w:t xml:space="preserve">Ik weet niet war jij er van denkt, maar ik denk dat jij altijd wel mooie logo’s </w:t>
+            <w:pPr>
+              <w:pStyle w:val="ListParagraph"/>
+              <w:numPr>
+                <w:ilvl w:val="0"/>
+                <w:numId w:val="13"/>
+              </w:numPr>
+              <w:rPr>
+                <w:b w:val="0"/>
+              </w:rPr>
+            </w:pPr>
+            <w:r>
+              <w:rPr>
+                <w:b w:val="0"/>
+              </w:rPr>
+              <w:t>Logo ontwerp en maken met vectoren</w:t>
+            </w:r>
+          </w:p>
+          <w:p>
+            <w:pPr>
+              <w:pStyle w:val="ListParagraph"/>
+              <w:numPr>
+                <w:ilvl w:val="0"/>
+                <w:numId w:val="13"/>
+              </w:numPr>
+              <w:rPr>
+                <w:b w:val="0"/>
+              </w:rPr>
+            </w:pPr>
+            <w:r>
+              <w:rPr>
+                <w:b w:val="0"/>
+              </w:rPr>
+              <w:t>Icons opzoeken en/of maken met vectoren</w:t>
+            </w:r>
+          </w:p>
+          <w:p>
+            <w:pPr>
+              <w:pStyle w:val="ListParagraph"/>
+              <w:numPr>
+                <w:ilvl w:val="0"/>
+                <w:numId w:val="13"/>
+              </w:numPr>
+              <w:rPr>
+                <w:b w:val="0"/>
+              </w:rPr>
+            </w:pPr>
+            <w:r>
+              <w:rPr>
+                <w:b w:val="0"/>
+              </w:rPr>
+              <w:t>CSS/Sass/Less</w:t>
+            </w:r>
+          </w:p>
+          <w:p>
+            <w:pPr>
+              <w:pStyle w:val="ListParagraph"/>
+              <w:numPr>
+                <w:ilvl w:val="0"/>
+                <w:numId w:val="13"/>
+              </w:numPr>
+              <w:rPr>
+                <w:b w:val="0"/>
+              </w:rPr>
+            </w:pPr>
+            <w:r>
+              <w:rPr>
+                <w:b w:val="0"/>
+              </w:rPr>
+              <w:t>Basisstructuur van de website in HTML</w:t>
+            </w:r>
+            <w:r>
+              <w:rPr>
+                <w:b w:val="0"/>
+              </w:rPr>
+              <w:t xml:space="preserve"> – Views </w:t>
+            </w:r>
+            <w:r>
+              <w:rPr>
+                <w:b w:val="0"/>
+              </w:rPr>
+              <w:t>aanmaken in Laravel</w:t>
+            </w:r>
+          </w:p>
+          <w:p>
+            <w:pPr>
+              <w:pStyle w:val="ListParagraph"/>
+              <w:numPr>
+                <w:ilvl w:val="0"/>
+                <w:numId w:val="13"/>
+              </w:numPr>
+              <w:rPr>
+                <w:b w:val="0"/>
+              </w:rPr>
+            </w:pPr>
+            <w:r>
+              <w:rPr>
+                <w:b w:val="0"/>
+              </w:rPr>
+              <w:t xml:space="preserve">Account aanmaken/inloggen front-end </w:t>
+            </w:r>
+            <w:bookmarkStart w:id="15" w:name="_GoBack"/>
+            <w:bookmarkEnd w:id="15"/>
+          </w:p>
+          <w:p>
+            <w:pPr>
+              <w:pStyle w:val="ListParagraph"/>
+              <w:numPr>
+                <w:ilvl w:val="0"/>
+                <w:numId w:val="13"/>
+              </w:numPr>
+              <w:rPr>
+                <w:b w:val="0"/>
+                <w:lang w:val="en-US"/>
+              </w:rPr>
+            </w:pPr>
+            <w:r>
+              <w:rPr>
+                <w:b w:val="0"/>
+                <w:lang w:val="en-US"/>
+              </w:rPr>
+              <w:t>W</w:t>
+            </w:r>
+            <w:r>
+              <w:rPr>
+                <w:b w:val="0"/>
+                <w:lang w:val="en-US"/>
+              </w:rPr>
+              <w:t xml:space="preserve">orkshop </w:t>
             </w:r>
             <w:proofErr w:type="spellStart"/>
             <w:r>
               <w:rPr>
-                <w:color w:val="92D050"/>
-              </w:rPr>
-              <w:t>enz</w:t>
+                <w:b w:val="0"/>
+                <w:lang w:val="en-US"/>
+              </w:rPr>
+              <w:t>aanmaken</w:t>
             </w:r>
             <w:proofErr w:type="spellEnd"/>
             <w:r>
               <w:rPr>
-                <w:color w:val="92D050"/>
-              </w:rPr>
-              <w:t xml:space="preserve"> kan </w:t>
-            </w:r>
-            <w:proofErr w:type="spellStart"/>
-            <w:r>
-              <w:rPr>
-                <w:color w:val="92D050"/>
-              </w:rPr>
-              <w:t>designen</w:t>
-            </w:r>
-            <w:proofErr w:type="spellEnd"/>
-            <w:r>
-              <w:rPr>
-                <w:color w:val="92D050"/>
-              </w:rPr>
-              <w:t xml:space="preserve">, </w:t>
-            </w:r>
-            <w:proofErr w:type="spellStart"/>
-            <w:r>
-              <w:rPr>
-                <w:color w:val="92D050"/>
-              </w:rPr>
-              <w:t>Verena</w:t>
-            </w:r>
-            <w:proofErr w:type="spellEnd"/>
-            <w:r>
-              <w:rPr>
-                <w:color w:val="92D050"/>
-              </w:rPr>
-              <w:t xml:space="preserve">? </w:t>
-            </w:r>
-            <w:r>
-              <w:sym w:font="Wingdings" w:char="F04A"/>
+                <w:b w:val="0"/>
+                <w:lang w:val="en-US"/>
+              </w:rPr>
+              <w:t xml:space="preserve"> front-end/back-end</w:t>
             </w:r>
           </w:p>
-          <w:p/>
+          <w:p>
+            <w:pPr>
+              <w:pStyle w:val="ListParagraph"/>
+              <w:numPr>
+                <w:ilvl w:val="0"/>
+                <w:numId w:val="13"/>
+              </w:numPr>
+              <w:rPr>
+                <w:b w:val="0"/>
+              </w:rPr>
+            </w:pPr>
+            <w:r>
+              <w:rPr>
+                <w:b w:val="0"/>
+              </w:rPr>
+              <w:t>Commentaar toevoegen</w:t>
+            </w:r>
+          </w:p>
+          <w:p>
+            <w:pPr>
+              <w:pStyle w:val="ListParagraph"/>
+              <w:rPr>
+                <w:b w:val="0"/>
+              </w:rPr>
+            </w:pPr>
+            <w:r>
+              <w:rPr>
+                <w:b w:val="0"/>
+              </w:rPr>
+              <w:t>front-end/back-end</w:t>
+            </w:r>
+          </w:p>
+          <w:p>
+            <w:pPr>
+              <w:pStyle w:val="ListParagraph"/>
+              <w:numPr>
+                <w:ilvl w:val="0"/>
+                <w:numId w:val="13"/>
+              </w:numPr>
+              <w:rPr>
+                <w:b w:val="0"/>
+                <w:i/>
+              </w:rPr>
+            </w:pPr>
+            <w:r>
+              <w:rPr>
+                <w:b w:val="0"/>
+              </w:rPr>
+              <w:t>Usability Test</w:t>
+            </w:r>
+            <w:r>
+              <w:rPr>
+                <w:b w:val="0"/>
+              </w:rPr>
+              <w:t>en afnemen</w:t>
+            </w:r>
+            <w:r>
+              <w:rPr>
+                <w:b w:val="0"/>
+              </w:rPr>
+              <w:br/>
+            </w:r>
+            <w:r>
+              <w:rPr>
+                <w:b w:val="0"/>
+              </w:rPr>
+              <w:t>maandag</w:t>
+            </w:r>
+            <w:r>
+              <w:rPr>
+                <w:b w:val="0"/>
+              </w:rPr>
+              <w:t xml:space="preserve"> </w:t>
+            </w:r>
+            <w:r>
+              <w:rPr>
+                <w:b w:val="0"/>
+              </w:rPr>
+              <w:t>10</w:t>
+            </w:r>
+            <w:r>
+              <w:rPr>
+                <w:b w:val="0"/>
+              </w:rPr>
+              <w:t>/11 Gebruikers: Student, Gepensioneerde</w:t>
+            </w:r>
+          </w:p>
+          <w:p>
+            <w:pPr>
+              <w:pStyle w:val="ListParagraph"/>
+              <w:numPr>
+                <w:ilvl w:val="0"/>
+                <w:numId w:val="13"/>
+              </w:numPr>
+              <w:rPr>
+                <w:b w:val="0"/>
+              </w:rPr>
+            </w:pPr>
+            <w:r>
+              <w:rPr>
+                <w:b w:val="0"/>
+              </w:rPr>
+              <w:t>Wachtwoord reset</w:t>
+            </w:r>
+          </w:p>
+          <w:p>
+            <w:pPr>
+              <w:rPr>
+                <w:b w:val="0"/>
+              </w:rPr>
+            </w:pPr>
+          </w:p>
         </w:tc>
         <w:tc>
           <w:tcPr>
-            <w:tcW w:w="3479" w:type="dxa"/>
+            <w:tcW w:w="3117" w:type="dxa"/>
           </w:tcPr>
           <w:p>
             <w:pPr>
-              <w:pStyle w:val="Lijstalinea"/>
+              <w:pStyle w:val="ListParagraph"/>
               <w:numPr>
                 <w:ilvl w:val="0"/>
                 <w:numId w:val="13"/>
@@ -2357,29 +2802,12 @@
               <w:cnfStyle w:val="000000000000" w:firstRow="0" w:lastRow="0" w:firstColumn="0" w:lastColumn="0" w:oddVBand="0" w:evenVBand="0" w:oddHBand="0" w:evenHBand="0" w:firstRowFirstColumn="0" w:firstRowLastColumn="0" w:lastRowFirstColumn="0" w:lastRowLastColumn="0"/>
             </w:pPr>
             <w:r>
-              <w:t>Copywriting</w:t>
+              <w:t>Use Case model</w:t>
             </w:r>
           </w:p>
           <w:p>
             <w:pPr>
-              <w:cnfStyle w:val="000000000000" w:firstRow="0" w:lastRow="0" w:firstColumn="0" w:lastColumn="0" w:oddVBand="0" w:evenVBand="0" w:oddHBand="0" w:evenHBand="0" w:firstRowFirstColumn="0" w:firstRowLastColumn="0" w:lastRowFirstColumn="0" w:lastRowLastColumn="0"/>
-              <w:rPr>
-                <w:i/>
-              </w:rPr>
-            </w:pPr>
-            <w:r>
-              <w:rPr>
-                <w:i/>
-              </w:rPr>
-              <w:t xml:space="preserve">Dit wil ik wel voor mijn rekening nemen </w:t>
-            </w:r>
-            <w:r>
-              <w:sym w:font="Wingdings" w:char="F04A"/>
-            </w:r>
-          </w:p>
-          <w:p>
-            <w:pPr>
-              <w:pStyle w:val="Lijstalinea"/>
+              <w:pStyle w:val="ListParagraph"/>
               <w:numPr>
                 <w:ilvl w:val="0"/>
                 <w:numId w:val="13"/>
@@ -2387,40 +2815,12 @@
               <w:cnfStyle w:val="000000000000" w:firstRow="0" w:lastRow="0" w:firstColumn="0" w:lastColumn="0" w:oddVBand="0" w:evenVBand="0" w:oddHBand="0" w:evenHBand="0" w:firstRowFirstColumn="0" w:firstRowLastColumn="0" w:lastRowFirstColumn="0" w:lastRowLastColumn="0"/>
             </w:pPr>
             <w:r>
-              <w:t>Database</w:t>
+              <w:t>Copywriting</w:t>
             </w:r>
           </w:p>
           <w:p>
             <w:pPr>
-              <w:cnfStyle w:val="000000000000" w:firstRow="0" w:lastRow="0" w:firstColumn="0" w:lastColumn="0" w:oddVBand="0" w:evenVBand="0" w:oddHBand="0" w:evenHBand="0" w:firstRowFirstColumn="0" w:firstRowLastColumn="0" w:lastRowFirstColumn="0" w:lastRowLastColumn="0"/>
-              <w:rPr>
-                <w:i/>
-              </w:rPr>
-            </w:pPr>
-            <w:r>
-              <w:rPr>
-                <w:i/>
-              </w:rPr>
-              <w:t xml:space="preserve">Ik heb dat model hier nog wel liggen en al eens op </w:t>
-            </w:r>
-            <w:proofErr w:type="spellStart"/>
-            <w:r>
-              <w:rPr>
-                <w:i/>
-              </w:rPr>
-              <w:t>mySQL</w:t>
-            </w:r>
-            <w:proofErr w:type="spellEnd"/>
-            <w:r>
-              <w:rPr>
-                <w:i/>
-              </w:rPr>
-              <w:t xml:space="preserve"> Workbench gezet dus ik zal dat anders ineens ook in orde maken voor ons project dan?</w:t>
-            </w:r>
-          </w:p>
-          <w:p>
-            <w:pPr>
-              <w:pStyle w:val="Lijstalinea"/>
+              <w:pStyle w:val="ListParagraph"/>
               <w:numPr>
                 <w:ilvl w:val="0"/>
                 <w:numId w:val="13"/>
@@ -2428,40 +2828,12 @@
               <w:cnfStyle w:val="000000000000" w:firstRow="0" w:lastRow="0" w:firstColumn="0" w:lastColumn="0" w:oddVBand="0" w:evenVBand="0" w:oddHBand="0" w:evenHBand="0" w:firstRowFirstColumn="0" w:firstRowLastColumn="0" w:lastRowFirstColumn="0" w:lastRowLastColumn="0"/>
             </w:pPr>
             <w:r>
-              <w:t>Externe provider om mails te versturen</w:t>
+              <w:t>Database</w:t>
             </w:r>
           </w:p>
           <w:p>
             <w:pPr>
-              <w:cnfStyle w:val="000000000000" w:firstRow="0" w:lastRow="0" w:firstColumn="0" w:lastColumn="0" w:oddVBand="0" w:evenVBand="0" w:oddHBand="0" w:evenHBand="0" w:firstRowFirstColumn="0" w:firstRowLastColumn="0" w:lastRowFirstColumn="0" w:lastRowLastColumn="0"/>
-              <w:rPr>
-                <w:i/>
-              </w:rPr>
-            </w:pPr>
-            <w:r>
-              <w:rPr>
-                <w:i/>
-              </w:rPr>
-              <w:t xml:space="preserve">Ik heb hiervoor </w:t>
-            </w:r>
-            <w:proofErr w:type="spellStart"/>
-            <w:r>
-              <w:rPr>
-                <w:i/>
-              </w:rPr>
-              <w:t>Mandrill</w:t>
-            </w:r>
-            <w:proofErr w:type="spellEnd"/>
-            <w:r>
-              <w:rPr>
-                <w:i/>
-              </w:rPr>
-              <w:t xml:space="preserve"> gebruikt bij Development en was er vrij tevreden van en heb dat account nog openstaan?</w:t>
-            </w:r>
-          </w:p>
-          <w:p>
-            <w:pPr>
-              <w:pStyle w:val="Lijstalinea"/>
+              <w:pStyle w:val="ListParagraph"/>
               <w:numPr>
                 <w:ilvl w:val="0"/>
                 <w:numId w:val="13"/>
@@ -2469,70 +2841,12 @@
               <w:cnfStyle w:val="000000000000" w:firstRow="0" w:lastRow="0" w:firstColumn="0" w:lastColumn="0" w:oddVBand="0" w:evenVBand="0" w:oddHBand="0" w:evenHBand="0" w:firstRowFirstColumn="0" w:firstRowLastColumn="0" w:lastRowFirstColumn="0" w:lastRowLastColumn="0"/>
             </w:pPr>
             <w:r>
-              <w:t xml:space="preserve">Maak maximaal/optimaal gebruik van </w:t>
-            </w:r>
-            <w:proofErr w:type="spellStart"/>
-            <w:r>
-              <w:t>third</w:t>
-            </w:r>
-            <w:proofErr w:type="spellEnd"/>
-            <w:r>
-              <w:t xml:space="preserve"> party content (</w:t>
-            </w:r>
-            <w:proofErr w:type="spellStart"/>
-            <w:r>
-              <w:t>mashup</w:t>
-            </w:r>
-            <w:proofErr w:type="spellEnd"/>
-            <w:r>
-              <w:t>), hier weet ik nog niet direct wat?</w:t>
+              <w:t>Externe provider om mails te versturen</w:t>
             </w:r>
           </w:p>
           <w:p>
             <w:pPr>
-              <w:cnfStyle w:val="000000000000" w:firstRow="0" w:lastRow="0" w:firstColumn="0" w:lastColumn="0" w:oddVBand="0" w:evenVBand="0" w:oddHBand="0" w:evenHBand="0" w:firstRowFirstColumn="0" w:firstRowLastColumn="0" w:lastRowFirstColumn="0" w:lastRowLastColumn="0"/>
-              <w:rPr>
-                <w:i/>
-              </w:rPr>
-            </w:pPr>
-            <w:r>
-              <w:rPr>
-                <w:i/>
-              </w:rPr>
-              <w:t xml:space="preserve">= inloggen met </w:t>
-            </w:r>
-            <w:proofErr w:type="spellStart"/>
-            <w:r>
-              <w:rPr>
-                <w:i/>
-              </w:rPr>
-              <w:t>facebook</w:t>
-            </w:r>
-            <w:proofErr w:type="spellEnd"/>
-            <w:r>
-              <w:rPr>
-                <w:i/>
-              </w:rPr>
-              <w:t xml:space="preserve"> </w:t>
-            </w:r>
-            <w:proofErr w:type="spellStart"/>
-            <w:r>
-              <w:rPr>
-                <w:i/>
-              </w:rPr>
-              <w:t>enz</w:t>
-            </w:r>
-            <w:proofErr w:type="spellEnd"/>
-            <w:r>
-              <w:rPr>
-                <w:i/>
-              </w:rPr>
-              <w:t>? Eventueel delen van workshops? Dat wil ik dan wel doen, want heb dat voor een recent werk ook gedaan ^^</w:t>
-            </w:r>
-          </w:p>
-          <w:p>
-            <w:pPr>
-              <w:pStyle w:val="Lijstalinea"/>
+              <w:pStyle w:val="ListParagraph"/>
               <w:numPr>
                 <w:ilvl w:val="0"/>
                 <w:numId w:val="13"/>
@@ -2540,12 +2854,15 @@
               <w:cnfStyle w:val="000000000000" w:firstRow="0" w:lastRow="0" w:firstColumn="0" w:lastColumn="0" w:oddVBand="0" w:evenVBand="0" w:oddHBand="0" w:evenHBand="0" w:firstRowFirstColumn="0" w:firstRowLastColumn="0" w:lastRowFirstColumn="0" w:lastRowLastColumn="0"/>
             </w:pPr>
             <w:r>
-              <w:t>Account aanmaken</w:t>
+              <w:t>Maak maximaal/optimaal gebruik van third party content (mashup)</w:t>
+            </w:r>
+            <w:r>
+              <w:t xml:space="preserve">. </w:t>
             </w:r>
           </w:p>
           <w:p>
             <w:pPr>
-              <w:pStyle w:val="Lijstalinea"/>
+              <w:pStyle w:val="ListParagraph"/>
               <w:numPr>
                 <w:ilvl w:val="0"/>
                 <w:numId w:val="13"/>
@@ -2553,12 +2870,12 @@
               <w:cnfStyle w:val="000000000000" w:firstRow="0" w:lastRow="0" w:firstColumn="0" w:lastColumn="0" w:oddVBand="0" w:evenVBand="0" w:oddHBand="0" w:evenHBand="0" w:firstRowFirstColumn="0" w:firstRowLastColumn="0" w:lastRowFirstColumn="0" w:lastRowLastColumn="0"/>
             </w:pPr>
             <w:r>
-              <w:t>Account inloggen</w:t>
+              <w:t>Account aanmaken</w:t>
             </w:r>
           </w:p>
           <w:p>
             <w:pPr>
-              <w:pStyle w:val="Lijstalinea"/>
+              <w:pStyle w:val="ListParagraph"/>
               <w:numPr>
                 <w:ilvl w:val="0"/>
                 <w:numId w:val="13"/>
@@ -2566,46 +2883,12 @@
               <w:cnfStyle w:val="000000000000" w:firstRow="0" w:lastRow="0" w:firstColumn="0" w:lastColumn="0" w:oddVBand="0" w:evenVBand="0" w:oddHBand="0" w:evenHBand="0" w:firstRowFirstColumn="0" w:firstRowLastColumn="0" w:lastRowFirstColumn="0" w:lastRowLastColumn="0"/>
             </w:pPr>
             <w:r>
-              <w:t>Authenticatie met externe provider (</w:t>
-            </w:r>
-            <w:proofErr w:type="spellStart"/>
-            <w:r>
-              <w:t>facebook</w:t>
-            </w:r>
-            <w:proofErr w:type="spellEnd"/>
-            <w:r>
-              <w:t>, google)</w:t>
+              <w:t>Account inloggen</w:t>
             </w:r>
           </w:p>
           <w:p>
             <w:pPr>
-              <w:cnfStyle w:val="000000000000" w:firstRow="0" w:lastRow="0" w:firstColumn="0" w:lastColumn="0" w:oddVBand="0" w:evenVBand="0" w:oddHBand="0" w:evenHBand="0" w:firstRowFirstColumn="0" w:firstRowLastColumn="0" w:lastRowFirstColumn="0" w:lastRowLastColumn="0"/>
-              <w:rPr>
-                <w:i/>
-              </w:rPr>
-            </w:pPr>
-          </w:p>
-          <w:p>
-            <w:pPr>
-              <w:cnfStyle w:val="000000000000" w:firstRow="0" w:lastRow="0" w:firstColumn="0" w:lastColumn="0" w:oddVBand="0" w:evenVBand="0" w:oddHBand="0" w:evenHBand="0" w:firstRowFirstColumn="0" w:firstRowLastColumn="0" w:lastRowFirstColumn="0" w:lastRowLastColumn="0"/>
-              <w:rPr>
-                <w:i/>
-              </w:rPr>
-            </w:pPr>
-          </w:p>
-          <w:p>
-            <w:pPr>
-              <w:cnfStyle w:val="000000000000" w:firstRow="0" w:lastRow="0" w:firstColumn="0" w:lastColumn="0" w:oddVBand="0" w:evenVBand="0" w:oddHBand="0" w:evenHBand="0" w:firstRowFirstColumn="0" w:firstRowLastColumn="0" w:lastRowFirstColumn="0" w:lastRowLastColumn="0"/>
-            </w:pPr>
-          </w:p>
-        </w:tc>
-        <w:tc>
-          <w:tcPr>
-            <w:tcW w:w="2338" w:type="dxa"/>
-          </w:tcPr>
-          <w:p>
-            <w:pPr>
-              <w:pStyle w:val="Lijstalinea"/>
+              <w:pStyle w:val="ListParagraph"/>
               <w:numPr>
                 <w:ilvl w:val="0"/>
                 <w:numId w:val="13"/>
@@ -2613,100 +2896,31 @@
               <w:cnfStyle w:val="000000000000" w:firstRow="0" w:lastRow="0" w:firstColumn="0" w:lastColumn="0" w:oddVBand="0" w:evenVBand="0" w:oddHBand="0" w:evenHBand="0" w:firstRowFirstColumn="0" w:firstRowLastColumn="0" w:lastRowFirstColumn="0" w:lastRowLastColumn="0"/>
             </w:pPr>
             <w:r>
-              <w:t>SEO</w:t>
+              <w:t>Authenticatie met externe provider (facebook, google)</w:t>
             </w:r>
           </w:p>
           <w:p>
             <w:pPr>
-              <w:cnfStyle w:val="000000000000" w:firstRow="0" w:lastRow="0" w:firstColumn="0" w:lastColumn="0" w:oddVBand="0" w:evenVBand="0" w:oddHBand="0" w:evenHBand="0" w:firstRowFirstColumn="0" w:firstRowLastColumn="0" w:lastRowFirstColumn="0" w:lastRowLastColumn="0"/>
-              <w:rPr>
-                <w:i/>
-              </w:rPr>
-            </w:pPr>
-            <w:r>
-              <w:rPr>
-                <w:i/>
-              </w:rPr>
-              <w:t xml:space="preserve">Beiden? Is dat niet gewoon hier en daar goede regeltjes gebruiken als in alt bij images </w:t>
-            </w:r>
-            <w:proofErr w:type="spellStart"/>
-            <w:r>
-              <w:rPr>
-                <w:i/>
-              </w:rPr>
-              <w:t>enz</w:t>
-            </w:r>
-            <w:proofErr w:type="spellEnd"/>
-            <w:r>
-              <w:rPr>
-                <w:i/>
-              </w:rPr>
-              <w:t>?</w:t>
-            </w:r>
-          </w:p>
-          <w:p>
-            <w:pPr>
-              <w:pStyle w:val="Lijstalinea"/>
+              <w:pStyle w:val="ListParagraph"/>
               <w:numPr>
                 <w:ilvl w:val="0"/>
                 <w:numId w:val="13"/>
               </w:numPr>
               <w:cnfStyle w:val="000000000000" w:firstRow="0" w:lastRow="0" w:firstColumn="0" w:lastColumn="0" w:oddVBand="0" w:evenVBand="0" w:oddHBand="0" w:evenHBand="0" w:firstRowFirstColumn="0" w:firstRowLastColumn="0" w:lastRowFirstColumn="0" w:lastRowLastColumn="0"/>
             </w:pPr>
-            <w:proofErr w:type="spellStart"/>
-            <w:r>
-              <w:t>Responsiveneness</w:t>
-            </w:r>
-            <w:proofErr w:type="spellEnd"/>
-            <w:r>
-              <w:t xml:space="preserve"> testen</w:t>
+            <w:r>
+              <w:t>I</w:t>
+            </w:r>
+            <w:r>
+              <w:t>mage-upload</w:t>
+            </w:r>
+            <w:r>
+              <w:t xml:space="preserve"> funtionaliteit.</w:t>
             </w:r>
           </w:p>
           <w:p>
             <w:pPr>
-              <w:cnfStyle w:val="000000000000" w:firstRow="0" w:lastRow="0" w:firstColumn="0" w:lastColumn="0" w:oddVBand="0" w:evenVBand="0" w:oddHBand="0" w:evenHBand="0" w:firstRowFirstColumn="0" w:firstRowLastColumn="0" w:lastRowFirstColumn="0" w:lastRowLastColumn="0"/>
-              <w:rPr>
-                <w:i/>
-              </w:rPr>
-            </w:pPr>
-            <w:r>
-              <w:rPr>
-                <w:i/>
-              </w:rPr>
-              <w:t xml:space="preserve">Beiden denk ik best, variatie aangezien we waarschijnlijk toegang hebben tot </w:t>
-            </w:r>
-            <w:proofErr w:type="spellStart"/>
-            <w:r>
-              <w:rPr>
-                <w:i/>
-              </w:rPr>
-              <w:t>elks</w:t>
-            </w:r>
-            <w:proofErr w:type="spellEnd"/>
-            <w:r>
-              <w:rPr>
-                <w:i/>
-              </w:rPr>
-              <w:t xml:space="preserve"> verschillende </w:t>
-            </w:r>
-            <w:proofErr w:type="spellStart"/>
-            <w:r>
-              <w:rPr>
-                <w:i/>
-              </w:rPr>
-              <w:t>devices</w:t>
-            </w:r>
-            <w:proofErr w:type="spellEnd"/>
-            <w:r>
-              <w:rPr>
-                <w:i/>
-              </w:rPr>
-              <w:t>.</w:t>
-            </w:r>
-          </w:p>
-          <w:p>
-            <w:pPr>
-              <w:pStyle w:val="Lijstalinea"/>
+              <w:pStyle w:val="ListParagraph"/>
               <w:numPr>
                 <w:ilvl w:val="0"/>
                 <w:numId w:val="13"/>
@@ -2714,12 +2928,22 @@
               <w:cnfStyle w:val="000000000000" w:firstRow="0" w:lastRow="0" w:firstColumn="0" w:lastColumn="0" w:oddVBand="0" w:evenVBand="0" w:oddHBand="0" w:evenHBand="0" w:firstRowFirstColumn="0" w:firstRowLastColumn="0" w:lastRowFirstColumn="0" w:lastRowLastColumn="0"/>
             </w:pPr>
             <w:r>
-              <w:t>Testen in verschillende browsers.</w:t>
+              <w:t>Usability Testen afnemen</w:t>
+            </w:r>
+            <w:r>
+              <w:br/>
+              <w:t xml:space="preserve">maandag 10/11 Gebruikers: </w:t>
+            </w:r>
+            <w:r>
+              <w:t>Volwassene</w:t>
+            </w:r>
+            <w:r>
+              <w:t>, Gepensioneerde</w:t>
             </w:r>
           </w:p>
           <w:p>
             <w:pPr>
-              <w:pStyle w:val="Lijstalinea"/>
+              <w:pStyle w:val="ListParagraph"/>
               <w:numPr>
                 <w:ilvl w:val="0"/>
                 <w:numId w:val="13"/>
@@ -2727,12 +2951,20 @@
               <w:cnfStyle w:val="000000000000" w:firstRow="0" w:lastRow="0" w:firstColumn="0" w:lastColumn="0" w:oddVBand="0" w:evenVBand="0" w:oddHBand="0" w:evenHBand="0" w:firstRowFirstColumn="0" w:firstRowLastColumn="0" w:lastRowFirstColumn="0" w:lastRowLastColumn="0"/>
             </w:pPr>
             <w:r>
-              <w:t>Overzichtelijke code, nakijken, nutteloze commentaar verwijderen, zinvolle commentaar toevoegen.</w:t>
+              <w:t>Commentaar en/of workshops kunnen liken</w:t>
+            </w:r>
+            <w:r>
+              <w:t>/voten</w:t>
             </w:r>
           </w:p>
+        </w:tc>
+        <w:tc>
+          <w:tcPr>
+            <w:tcW w:w="3117" w:type="dxa"/>
+          </w:tcPr>
           <w:p>
             <w:pPr>
-              <w:pStyle w:val="Lijstalinea"/>
+              <w:pStyle w:val="ListParagraph"/>
               <w:numPr>
                 <w:ilvl w:val="0"/>
                 <w:numId w:val="13"/>
@@ -2740,435 +2972,178 @@
               <w:cnfStyle w:val="000000000000" w:firstRow="0" w:lastRow="0" w:firstColumn="0" w:lastColumn="0" w:oddVBand="0" w:evenVBand="0" w:oddHBand="0" w:evenHBand="0" w:firstRowFirstColumn="0" w:firstRowLastColumn="0" w:lastRowFirstColumn="0" w:lastRowLastColumn="0"/>
             </w:pPr>
             <w:r>
-              <w:t xml:space="preserve">Aantal mensen opzoeken met unieke talenten en hiermee een workshop aanmaken, vanaf de </w:t>
-            </w:r>
-            <w:proofErr w:type="spellStart"/>
-            <w:r>
-              <w:t>app</w:t>
-            </w:r>
-            <w:proofErr w:type="spellEnd"/>
-            <w:r>
-              <w:t xml:space="preserve"> afgewerkt is verspreiden onder vrienden op </w:t>
-            </w:r>
-            <w:proofErr w:type="spellStart"/>
-            <w:r>
-              <w:t>social</w:t>
-            </w:r>
-            <w:proofErr w:type="spellEnd"/>
-            <w:r>
-              <w:t xml:space="preserve"> media. Als we dit al in gang kunnen zetten dan denk ik dat de lectoren wel </w:t>
-            </w:r>
-            <w:proofErr w:type="spellStart"/>
-            <w:r>
-              <w:t>impressed</w:t>
-            </w:r>
-            <w:proofErr w:type="spellEnd"/>
-            <w:r>
-              <w:t xml:space="preserve"> zullen zijn.</w:t>
+              <w:t>SEO</w:t>
             </w:r>
           </w:p>
           <w:p>
             <w:pPr>
-              <w:pStyle w:val="Lijstalinea"/>
+              <w:pStyle w:val="ListParagraph"/>
               <w:numPr>
                 <w:ilvl w:val="0"/>
                 <w:numId w:val="13"/>
               </w:numPr>
               <w:cnfStyle w:val="000000000000" w:firstRow="0" w:lastRow="0" w:firstColumn="0" w:lastColumn="0" w:oddVBand="0" w:evenVBand="0" w:oddHBand="0" w:evenHBand="0" w:firstRowFirstColumn="0" w:firstRowLastColumn="0" w:lastRowFirstColumn="0" w:lastRowLastColumn="0"/>
             </w:pPr>
+            <w:r>
+              <w:t>Responsiveneness testen</w:t>
+            </w:r>
+          </w:p>
+          <w:p>
+            <w:pPr>
+              <w:pStyle w:val="ListParagraph"/>
+              <w:numPr>
+                <w:ilvl w:val="0"/>
+                <w:numId w:val="13"/>
+              </w:numPr>
+              <w:cnfStyle w:val="000000000000" w:firstRow="0" w:lastRow="0" w:firstColumn="0" w:lastColumn="0" w:oddVBand="0" w:evenVBand="0" w:oddHBand="0" w:evenHBand="0" w:firstRowFirstColumn="0" w:firstRowLastColumn="0" w:lastRowFirstColumn="0" w:lastRowLastColumn="0"/>
+            </w:pPr>
+            <w:r>
+              <w:t>Testen in verschillende browsers.</w:t>
+            </w:r>
+          </w:p>
+          <w:p>
+            <w:pPr>
+              <w:pStyle w:val="ListParagraph"/>
+              <w:numPr>
+                <w:ilvl w:val="0"/>
+                <w:numId w:val="13"/>
+              </w:numPr>
+              <w:cnfStyle w:val="000000000000" w:firstRow="0" w:lastRow="0" w:firstColumn="0" w:lastColumn="0" w:oddVBand="0" w:evenVBand="0" w:oddHBand="0" w:evenHBand="0" w:firstRowFirstColumn="0" w:firstRowLastColumn="0" w:lastRowFirstColumn="0" w:lastRowLastColumn="0"/>
+            </w:pPr>
+            <w:r>
+              <w:t>Overzichtelijke code, nakijken, nutteloze commentaar verwijderen, zinvolle commentaar toevoegen.</w:t>
+            </w:r>
+          </w:p>
+          <w:p>
+            <w:pPr>
+              <w:pStyle w:val="ListParagraph"/>
+              <w:numPr>
+                <w:ilvl w:val="0"/>
+                <w:numId w:val="13"/>
+              </w:numPr>
+              <w:cnfStyle w:val="000000000000" w:firstRow="0" w:lastRow="0" w:firstColumn="0" w:lastColumn="0" w:oddVBand="0" w:evenVBand="0" w:oddHBand="0" w:evenHBand="0" w:firstRowFirstColumn="0" w:firstRowLastColumn="0" w:lastRowFirstColumn="0" w:lastRowLastColumn="0"/>
+            </w:pPr>
+            <w:r>
+              <w:t xml:space="preserve">Aantal mensen opzoeken met unieke talenten en hiermee een workshop aanmaken, vanaf de app </w:t>
+            </w:r>
+            <w:r>
+              <w:t xml:space="preserve">afgewerkt is verspreiden onder vrienden op social media. </w:t>
+            </w:r>
+          </w:p>
+          <w:p>
+            <w:pPr>
+              <w:pStyle w:val="ListParagraph"/>
+              <w:numPr>
+                <w:ilvl w:val="0"/>
+                <w:numId w:val="13"/>
+              </w:numPr>
+              <w:cnfStyle w:val="000000000000" w:firstRow="0" w:lastRow="0" w:firstColumn="0" w:lastColumn="0" w:oddVBand="0" w:evenVBand="0" w:oddHBand="0" w:evenHBand="0" w:firstRowFirstColumn="0" w:firstRowLastColumn="0" w:lastRowFirstColumn="0" w:lastRowLastColumn="0"/>
+            </w:pPr>
+            <w:r>
+              <w:t>Presentatie afgewerkt product</w:t>
+            </w:r>
+          </w:p>
+          <w:p>
+            <w:pPr>
+              <w:pStyle w:val="ListParagraph"/>
+              <w:numPr>
+                <w:ilvl w:val="0"/>
+                <w:numId w:val="13"/>
+              </w:numPr>
+              <w:cnfStyle w:val="000000000000" w:firstRow="0" w:lastRow="0" w:firstColumn="0" w:lastColumn="0" w:oddVBand="0" w:evenVBand="0" w:oddHBand="0" w:evenHBand="0" w:firstRowFirstColumn="0" w:firstRowLastColumn="0" w:lastRowFirstColumn="0" w:lastRowLastColumn="0"/>
+            </w:pPr>
+            <w:r>
+              <w:t>J</w:t>
+            </w:r>
+            <w:r>
+              <w:t>e product is een brand.</w:t>
+            </w:r>
+            <w:r>
+              <w:br/>
+              <w:t>Huisstijl, l</w:t>
+            </w:r>
+            <w:r>
+              <w:t>ogo, slogan, waar we voor staan</w:t>
+            </w:r>
+          </w:p>
+          <w:p>
+            <w:pPr>
+              <w:pStyle w:val="ListParagraph"/>
+              <w:numPr>
+                <w:ilvl w:val="0"/>
+                <w:numId w:val="13"/>
+              </w:numPr>
+              <w:cnfStyle w:val="000000000000" w:firstRow="0" w:lastRow="0" w:firstColumn="0" w:lastColumn="0" w:oddVBand="0" w:evenVBand="0" w:oddHBand="0" w:evenHBand="0" w:firstRowFirstColumn="0" w:firstRowLastColumn="0" w:lastRowFirstColumn="0" w:lastRowLastColumn="0"/>
+              <w:rPr>
+                <w:b/>
+                <w:i/>
+              </w:rPr>
+            </w:pPr>
+            <w:r>
+              <w:t>Online zetten op webhost</w:t>
+            </w:r>
           </w:p>
         </w:tc>
       </w:tr>
     </w:tbl>
-    <w:p/>
-    <w:p>
-      <w:pPr>
-        <w:pStyle w:val="Lijstalinea"/>
+    <w:p>
+      <w:pPr>
+        <w:pStyle w:val="Heading2"/>
+      </w:pPr>
+      <w:bookmarkStart w:id="16" w:name="_Toc403139486"/>
+      <w:r>
+        <w:t>Extra functionaliteit</w:t>
+      </w:r>
+      <w:bookmarkEnd w:id="16"/>
+    </w:p>
+    <w:p>
+      <w:pPr>
+        <w:pStyle w:val="ListParagraph"/>
         <w:numPr>
           <w:ilvl w:val="0"/>
           <w:numId w:val="13"/>
         </w:numPr>
       </w:pPr>
-      <w:proofErr w:type="spellStart"/>
-      <w:r>
-        <w:t>Icons</w:t>
-      </w:r>
-      <w:proofErr w:type="spellEnd"/>
-      <w:r>
-        <w:t xml:space="preserve"> opzoeken en/of maken</w:t>
-      </w:r>
-      <w:r>
-        <w:t xml:space="preserve"> met</w:t>
-      </w:r>
-      <w:r>
-        <w:t xml:space="preserve"> vectoren</w:t>
-      </w:r>
-    </w:p>
-    <w:p>
-      <w:pPr>
-        <w:pStyle w:val="Lijstalinea"/>
+      <w:r>
+        <w:t>CSS animations/jQuery</w:t>
+      </w:r>
+      <w:r>
+        <w:t xml:space="preserve"> </w:t>
+      </w:r>
+    </w:p>
+    <w:p>
+      <w:pPr>
+        <w:pStyle w:val="ListParagraph"/>
         <w:numPr>
           <w:ilvl w:val="0"/>
           <w:numId w:val="13"/>
         </w:numPr>
       </w:pPr>
       <w:r>
-        <w:t>Basisstructuur van de website in HTML</w:t>
-      </w:r>
-    </w:p>
-    <w:p>
-      <w:pPr>
-        <w:pStyle w:val="Lijstalinea"/>
-        <w:numPr>
-          <w:ilvl w:val="1"/>
-          <w:numId w:val="13"/>
-        </w:numPr>
-        <w:rPr>
-          <w:i/>
-        </w:rPr>
-      </w:pPr>
-      <w:r>
-        <w:rPr>
-          <w:i/>
-        </w:rPr>
-        <w:t>Hoe regel</w:t>
-      </w:r>
-      <w:r>
-        <w:rPr>
-          <w:i/>
-        </w:rPr>
-        <w:t>en</w:t>
-      </w:r>
-      <w:r>
-        <w:rPr>
-          <w:i/>
-        </w:rPr>
-        <w:t xml:space="preserve"> we dit best?</w:t>
-      </w:r>
-    </w:p>
-    <w:p>
-      <w:pPr>
-        <w:pStyle w:val="Lijstalinea"/>
-        <w:numPr>
-          <w:ilvl w:val="0"/>
-          <w:numId w:val="13"/>
-        </w:numPr>
-      </w:pPr>
-      <w:r>
-        <w:t>CSS/</w:t>
-      </w:r>
-      <w:proofErr w:type="spellStart"/>
-      <w:r>
-        <w:t>Sass</w:t>
-      </w:r>
-      <w:proofErr w:type="spellEnd"/>
-      <w:r>
-        <w:t>/</w:t>
-      </w:r>
-      <w:proofErr w:type="spellStart"/>
-      <w:r>
-        <w:t>Less</w:t>
-      </w:r>
-      <w:proofErr w:type="spellEnd"/>
-    </w:p>
-    <w:p>
-      <w:pPr>
-        <w:pStyle w:val="Lijstalinea"/>
-        <w:numPr>
-          <w:ilvl w:val="1"/>
-          <w:numId w:val="13"/>
-        </w:numPr>
-        <w:rPr>
-          <w:i/>
-        </w:rPr>
-      </w:pPr>
-      <w:r>
-        <w:rPr>
-          <w:i/>
-        </w:rPr>
-        <w:lastRenderedPageBreak/>
-        <w:t xml:space="preserve">Jij bent zelf nu veel beter in </w:t>
-      </w:r>
-      <w:proofErr w:type="spellStart"/>
-      <w:r>
-        <w:rPr>
-          <w:i/>
-        </w:rPr>
-        <w:t>Sass</w:t>
-      </w:r>
-      <w:proofErr w:type="spellEnd"/>
-      <w:r>
-        <w:rPr>
-          <w:i/>
-        </w:rPr>
-        <w:t>/</w:t>
-      </w:r>
-      <w:proofErr w:type="spellStart"/>
-      <w:r>
-        <w:rPr>
-          <w:i/>
-        </w:rPr>
-        <w:t>Less</w:t>
-      </w:r>
-      <w:proofErr w:type="spellEnd"/>
-      <w:r>
-        <w:rPr>
-          <w:i/>
-        </w:rPr>
-        <w:t xml:space="preserve"> met je speci</w:t>
-      </w:r>
-      <w:r>
-        <w:rPr>
-          <w:i/>
-        </w:rPr>
-        <w:t>alisatie? Maar ik wil zeker wel helpen met CSS? Hoe regelen we dit best?</w:t>
-      </w:r>
-    </w:p>
-    <w:p>
-      <w:pPr>
-        <w:pStyle w:val="Lijstalinea"/>
-        <w:numPr>
-          <w:ilvl w:val="0"/>
-          <w:numId w:val="13"/>
-        </w:numPr>
-      </w:pPr>
-      <w:r>
-        <w:t>CSS animations/jQuery</w:t>
-      </w:r>
-    </w:p>
-    <w:p>
-      <w:pPr>
-        <w:pStyle w:val="Lijstalinea"/>
-        <w:numPr>
-          <w:ilvl w:val="0"/>
-          <w:numId w:val="13"/>
-        </w:numPr>
-      </w:pPr>
-      <w:r>
-        <w:t>Workshop aanmaken: image-upload</w:t>
-      </w:r>
-    </w:p>
-    <w:p>
-      <w:pPr>
-        <w:pStyle w:val="Lijstalinea"/>
-        <w:numPr>
-          <w:ilvl w:val="0"/>
-          <w:numId w:val="13"/>
-        </w:numPr>
-      </w:pPr>
-      <w:r>
-        <w:t>Commentaar toevoegen</w:t>
-      </w:r>
-    </w:p>
-    <w:p>
-      <w:pPr>
-        <w:pStyle w:val="Lijstalinea"/>
-        <w:numPr>
-          <w:ilvl w:val="0"/>
-          <w:numId w:val="13"/>
-        </w:numPr>
-      </w:pPr>
-      <w:r>
-        <w:t xml:space="preserve">Commentaar en/of workshops kunnen </w:t>
-      </w:r>
-      <w:proofErr w:type="spellStart"/>
-      <w:r>
-        <w:t>liken</w:t>
-      </w:r>
-      <w:proofErr w:type="spellEnd"/>
-    </w:p>
-    <w:p>
-      <w:pPr>
-        <w:pStyle w:val="Lijstalinea"/>
-        <w:numPr>
-          <w:ilvl w:val="1"/>
-          <w:numId w:val="13"/>
-        </w:numPr>
-      </w:pPr>
-      <w:r>
-        <w:rPr>
-          <w:i/>
-        </w:rPr>
-        <w:t xml:space="preserve">Ik weet niet hoe </w:t>
-      </w:r>
-      <w:proofErr w:type="gramStart"/>
-      <w:r>
-        <w:rPr>
-          <w:i/>
-        </w:rPr>
-        <w:t>gij</w:t>
-      </w:r>
-      <w:proofErr w:type="gramEnd"/>
-      <w:r>
-        <w:rPr>
-          <w:i/>
-        </w:rPr>
-        <w:t xml:space="preserve"> het stemmen bij </w:t>
-      </w:r>
-      <w:proofErr w:type="spellStart"/>
-      <w:r>
-        <w:rPr>
-          <w:i/>
-        </w:rPr>
-        <w:t>development</w:t>
-      </w:r>
-      <w:proofErr w:type="spellEnd"/>
-      <w:r>
-        <w:rPr>
-          <w:i/>
-        </w:rPr>
-        <w:t xml:space="preserve"> gedaan hebt? Maar ik vond m’n methode wel iets goed en veilig? Misschien moeten we dat eens vergelijken? Of gaat het hier om Facebook-</w:t>
-      </w:r>
-      <w:proofErr w:type="spellStart"/>
-      <w:r>
-        <w:rPr>
-          <w:i/>
-        </w:rPr>
-        <w:t>like</w:t>
-      </w:r>
-      <w:proofErr w:type="spellEnd"/>
-      <w:r>
-        <w:rPr>
-          <w:i/>
-        </w:rPr>
-        <w:t>?</w:t>
-      </w:r>
-    </w:p>
-    <w:p>
-      <w:pPr>
-        <w:pStyle w:val="Lijstalinea"/>
-        <w:numPr>
-          <w:ilvl w:val="0"/>
-          <w:numId w:val="13"/>
-        </w:numPr>
-      </w:pPr>
-      <w:r>
-        <w:t>Wachtwoord reset</w:t>
-      </w:r>
-    </w:p>
-    <w:p>
-      <w:pPr>
-        <w:pStyle w:val="Lijstalinea"/>
-        <w:numPr>
-          <w:ilvl w:val="0"/>
-          <w:numId w:val="13"/>
-        </w:numPr>
-        <w:rPr>
-          <w:i/>
-        </w:rPr>
-      </w:pPr>
-      <w:proofErr w:type="spellStart"/>
-      <w:r>
-        <w:t>Usability</w:t>
-      </w:r>
-      <w:proofErr w:type="spellEnd"/>
-      <w:r>
-        <w:t xml:space="preserve"> Test</w:t>
-      </w:r>
-    </w:p>
-    <w:p>
-      <w:pPr>
-        <w:pStyle w:val="Lijstalinea"/>
-        <w:rPr>
-          <w:i/>
-        </w:rPr>
-      </w:pPr>
-      <w:bookmarkStart w:id="14" w:name="_GoBack"/>
-      <w:bookmarkEnd w:id="14"/>
-    </w:p>
-    <w:p>
-      <w:pPr>
-        <w:pStyle w:val="Lijstalinea"/>
-        <w:numPr>
-          <w:ilvl w:val="0"/>
-          <w:numId w:val="13"/>
-        </w:numPr>
-      </w:pPr>
-      <w:r>
-        <w:t>Je product is een brand. Huisstijl, logo, slogan, waar we voor staan. Zien of we iets offline kunnen toevoegen? Stickers/promo/...</w:t>
-      </w:r>
-    </w:p>
-    <w:p>
-      <w:pPr>
-        <w:pStyle w:val="Lijstalinea"/>
-        <w:numPr>
-          <w:ilvl w:val="1"/>
-          <w:numId w:val="13"/>
-        </w:numPr>
-        <w:rPr>
-          <w:i/>
-        </w:rPr>
-      </w:pPr>
-      <w:r>
-        <w:rPr>
-          <w:i/>
-        </w:rPr>
-        <w:t xml:space="preserve">Ik denk dat dit een mooie is voor als we nog tijd hebben of tussendoor eens aan te werken, maar geen topprioriteit van te maken. Maar dan zou ik bv. </w:t>
-      </w:r>
-      <w:proofErr w:type="spellStart"/>
-      <w:r>
-        <w:rPr>
-          <w:i/>
-        </w:rPr>
-        <w:t>mss</w:t>
-      </w:r>
-      <w:proofErr w:type="spellEnd"/>
-      <w:r>
-        <w:rPr>
-          <w:i/>
-        </w:rPr>
-        <w:t xml:space="preserve"> posters maken </w:t>
-      </w:r>
-      <w:proofErr w:type="spellStart"/>
-      <w:r>
-        <w:rPr>
-          <w:i/>
-        </w:rPr>
-        <w:t>ofzo</w:t>
-      </w:r>
-      <w:proofErr w:type="spellEnd"/>
-      <w:r>
-        <w:rPr>
-          <w:i/>
-        </w:rPr>
-        <w:t xml:space="preserve"> die we zogezegd ergens kunnen ophangen met slogans zoals ‘Wat kan jij’ of iets dergelijke met een link naar de website en/of stickers met een mooi design en een link</w:t>
-      </w:r>
-    </w:p>
-    <w:p>
-      <w:pPr>
-        <w:pStyle w:val="Lijstalinea"/>
-        <w:numPr>
-          <w:ilvl w:val="0"/>
-          <w:numId w:val="13"/>
-        </w:numPr>
-      </w:pPr>
-      <w:r>
-        <w:t>Presentatie afgewerkt product</w:t>
-      </w:r>
-    </w:p>
-    <w:p>
-      <w:pPr>
-        <w:pStyle w:val="Lijstalinea"/>
-        <w:numPr>
-          <w:ilvl w:val="1"/>
-          <w:numId w:val="13"/>
-        </w:numPr>
-        <w:rPr>
-          <w:i/>
-        </w:rPr>
-      </w:pPr>
-      <w:r>
-        <w:rPr>
-          <w:i/>
-        </w:rPr>
-        <w:t>Beiden</w:t>
-      </w:r>
-      <w:r>
-        <w:rPr>
-          <w:i/>
-        </w:rPr>
-        <w:t xml:space="preserve"> misschien donderdag eens bijeenzitten hiervoor?</w:t>
-      </w:r>
+        <w:t>Zien of we iets offline kunnen toevoegen? Stickers/promo/...</w:t>
+      </w:r>
+      <w:r>
+        <w:br/>
+      </w:r>
+      <w:r>
+        <w:rPr>
+          <w:rStyle w:val="SubtleEmphasis"/>
+        </w:rPr>
+        <w:t>Ik denk dat dit een mooie is voor als we nog tijd hebben of tussendoor eens aan te werken, maar geen topprioriteit van te maken. Maar dan zou ik bv. mss posters maken ofzo die we zogezegd ergens kunnen ophangen met slogans zoals ‘Wat kan jij’ of iets dergelijke met een link naar de website en/of stickers met een mooi design en een link</w:t>
+      </w:r>
+    </w:p>
+    <w:p>
+      <w:pPr>
+        <w:pStyle w:val="Heading2"/>
+        <w:rPr>
+          <w:rFonts w:eastAsiaTheme="minorEastAsia"/>
+        </w:rPr>
+      </w:pPr>
+      <w:bookmarkStart w:id="17" w:name="_Toc403139487"/>
+      <w:r>
+        <w:t>Afspraak</w:t>
+      </w:r>
+      <w:bookmarkEnd w:id="17"/>
     </w:p>
     <w:p>
       <w:pPr>
@@ -3180,19 +3155,43 @@
         </w:rPr>
       </w:pPr>
       <w:r>
+        <w:t xml:space="preserve">Indien mogelijk woensdag 12/11 </w:t>
+      </w:r>
+      <w:r>
+        <w:t>afspreken om 10</w:t>
+      </w:r>
+      <w:r>
+        <w:t xml:space="preserve">u, om 16u moet het project ingediend </w:t>
+      </w:r>
+      <w:r>
+        <w:t>zijn</w:t>
+      </w:r>
+      <w:r>
+        <w:t>. Vanaf</w:t>
+      </w:r>
+      <w:r>
+        <w:t xml:space="preserve"> </w:t>
+      </w:r>
+      <w:r>
+        <w:t xml:space="preserve">alles hiervoor </w:t>
+      </w:r>
+      <w:r>
+        <w:t>geregeld is kunnen we een presentatie samenstellen.</w:t>
+      </w:r>
+      <w:r>
         <w:br w:type="page"/>
       </w:r>
     </w:p>
     <w:p>
       <w:pPr>
-        <w:pStyle w:val="Kop1"/>
-      </w:pPr>
-      <w:bookmarkStart w:id="15" w:name="_Toc403043107"/>
+        <w:pStyle w:val="Heading1"/>
+      </w:pPr>
+      <w:bookmarkStart w:id="18" w:name="_Toc403139488"/>
       <w:r>
         <w:lastRenderedPageBreak/>
         <w:t>Hoe indienen?</w:t>
       </w:r>
-      <w:bookmarkEnd w:id="15"/>
+      <w:bookmarkEnd w:id="18"/>
     </w:p>
     <w:p>
       <w:r>
@@ -3217,7 +3216,7 @@
     </w:p>
     <w:p>
       <w:pPr>
-        <w:pStyle w:val="Lijstalinea"/>
+        <w:pStyle w:val="ListParagraph"/>
         <w:numPr>
           <w:ilvl w:val="0"/>
           <w:numId w:val="14"/>
@@ -3243,7 +3242,7 @@
     </w:p>
     <w:p>
       <w:pPr>
-        <w:pStyle w:val="Lijstalinea"/>
+        <w:pStyle w:val="ListParagraph"/>
         <w:numPr>
           <w:ilvl w:val="0"/>
           <w:numId w:val="14"/>
@@ -3269,7 +3268,7 @@
     </w:p>
     <w:p>
       <w:pPr>
-        <w:pStyle w:val="Lijstalinea"/>
+        <w:pStyle w:val="ListParagraph"/>
         <w:numPr>
           <w:ilvl w:val="0"/>
           <w:numId w:val="14"/>
@@ -3337,7 +3336,7 @@
     </w:p>
     <w:p>
       <w:pPr>
-        <w:pStyle w:val="Lijstalinea"/>
+        <w:pStyle w:val="ListParagraph"/>
         <w:numPr>
           <w:ilvl w:val="0"/>
           <w:numId w:val="14"/>
@@ -3369,7 +3368,13 @@
     </w:p>
     <w:p>
       <w:r>
-        <w:t>Deadlines Ten laatste 1 dag voor het examen van periode 1 bezorg je ons je gecomprimeerde assets via een publieke URL (dit kan bvb. via Dropbox of WeTransfer). Geen bestanden als e-mail bijlage! Je bezorgt ons een zip file zoals beschreven in he</w:t>
+        <w:t xml:space="preserve">Deadlines </w:t>
+      </w:r>
+      <w:r>
+        <w:br/>
+      </w:r>
+      <w:r>
+        <w:t>Ten laatste 1 dag voor het examen van periode 1 bezorg je ons je gecomprimeerde assets via een publieke URL (dit kan bvb. via Dropbox of WeTransfer). Geen bestanden als e-mail bijlage! Je bezorgt ons een zip file zoals beschreven in he</w:t>
       </w:r>
       <w:r>
         <w:t xml:space="preserve">t onderdeel ‘hoe indienen’. </w:t>
@@ -4638,7 +4643,7 @@
   <w:abstractNum w:abstractNumId="11">
     <w:nsid w:val="5825403F"/>
     <w:multiLevelType w:val="hybridMultilevel"/>
-    <w:tmpl w:val="FB36109A"/>
+    <w:tmpl w:val="112C32CA"/>
     <w:lvl w:ilvl="0" w:tplc="08130005">
       <w:start w:val="1"/>
       <w:numFmt w:val="bullet"/>
@@ -5409,16 +5414,16 @@
     <w:lsdException w:name="List Table 6 Colorful Accent 6" w:uiPriority="51"/>
     <w:lsdException w:name="List Table 7 Colorful Accent 6" w:uiPriority="52"/>
   </w:latentStyles>
-  <w:style w:type="paragraph" w:default="1" w:styleId="Standaard">
+  <w:style w:type="paragraph" w:default="1" w:styleId="Normal">
     <w:name w:val="Normal"/>
     <w:qFormat/>
     <w:rsid w:val="00947C46"/>
   </w:style>
-  <w:style w:type="paragraph" w:styleId="Kop1">
+  <w:style w:type="paragraph" w:styleId="Heading1">
     <w:name w:val="heading 1"/>
-    <w:basedOn w:val="Standaard"/>
-    <w:next w:val="Standaard"/>
-    <w:link w:val="Kop1Char"/>
+    <w:basedOn w:val="Normal"/>
+    <w:next w:val="Normal"/>
+    <w:link w:val="Heading1Char"/>
     <w:uiPriority w:val="9"/>
     <w:qFormat/>
     <w:rsid w:val="00947C46"/>
@@ -5438,11 +5443,11 @@
       <w:szCs w:val="40"/>
     </w:rPr>
   </w:style>
-  <w:style w:type="paragraph" w:styleId="Kop2">
+  <w:style w:type="paragraph" w:styleId="Heading2">
     <w:name w:val="heading 2"/>
-    <w:basedOn w:val="Standaard"/>
-    <w:next w:val="Standaard"/>
-    <w:link w:val="Kop2Char"/>
+    <w:basedOn w:val="Normal"/>
+    <w:next w:val="Normal"/>
+    <w:link w:val="Heading2Char"/>
     <w:uiPriority w:val="9"/>
     <w:unhideWhenUsed/>
     <w:qFormat/>
@@ -5460,11 +5465,11 @@
       <w:szCs w:val="36"/>
     </w:rPr>
   </w:style>
-  <w:style w:type="paragraph" w:styleId="Kop3">
+  <w:style w:type="paragraph" w:styleId="Heading3">
     <w:name w:val="heading 3"/>
-    <w:basedOn w:val="Standaard"/>
-    <w:next w:val="Standaard"/>
-    <w:link w:val="Kop3Char"/>
+    <w:basedOn w:val="Normal"/>
+    <w:next w:val="Normal"/>
+    <w:link w:val="Heading3Char"/>
     <w:uiPriority w:val="9"/>
     <w:unhideWhenUsed/>
     <w:qFormat/>
@@ -5482,11 +5487,11 @@
       <w:szCs w:val="32"/>
     </w:rPr>
   </w:style>
-  <w:style w:type="paragraph" w:styleId="Kop4">
+  <w:style w:type="paragraph" w:styleId="Heading4">
     <w:name w:val="heading 4"/>
-    <w:basedOn w:val="Standaard"/>
-    <w:next w:val="Standaard"/>
-    <w:link w:val="Kop4Char"/>
+    <w:basedOn w:val="Normal"/>
+    <w:next w:val="Normal"/>
+    <w:link w:val="Heading4Char"/>
     <w:uiPriority w:val="9"/>
     <w:unhideWhenUsed/>
     <w:qFormat/>
@@ -5506,11 +5511,11 @@
       <w:szCs w:val="28"/>
     </w:rPr>
   </w:style>
-  <w:style w:type="paragraph" w:styleId="Kop5">
+  <w:style w:type="paragraph" w:styleId="Heading5">
     <w:name w:val="heading 5"/>
-    <w:basedOn w:val="Standaard"/>
-    <w:next w:val="Standaard"/>
-    <w:link w:val="Kop5Char"/>
+    <w:basedOn w:val="Normal"/>
+    <w:next w:val="Normal"/>
+    <w:link w:val="Heading5Char"/>
     <w:uiPriority w:val="9"/>
     <w:unhideWhenUsed/>
     <w:qFormat/>
@@ -5528,11 +5533,11 @@
       <w:szCs w:val="24"/>
     </w:rPr>
   </w:style>
-  <w:style w:type="paragraph" w:styleId="Kop6">
+  <w:style w:type="paragraph" w:styleId="Heading6">
     <w:name w:val="heading 6"/>
-    <w:basedOn w:val="Standaard"/>
-    <w:next w:val="Standaard"/>
-    <w:link w:val="Kop6Char"/>
+    <w:basedOn w:val="Normal"/>
+    <w:next w:val="Normal"/>
+    <w:link w:val="Heading6Char"/>
     <w:uiPriority w:val="9"/>
     <w:unhideWhenUsed/>
     <w:qFormat/>
@@ -5552,11 +5557,11 @@
       <w:szCs w:val="24"/>
     </w:rPr>
   </w:style>
-  <w:style w:type="paragraph" w:styleId="Kop7">
+  <w:style w:type="paragraph" w:styleId="Heading7">
     <w:name w:val="heading 7"/>
-    <w:basedOn w:val="Standaard"/>
-    <w:next w:val="Standaard"/>
-    <w:link w:val="Kop7Char"/>
+    <w:basedOn w:val="Normal"/>
+    <w:next w:val="Normal"/>
+    <w:link w:val="Heading7Char"/>
     <w:uiPriority w:val="9"/>
     <w:semiHidden/>
     <w:unhideWhenUsed/>
@@ -5577,11 +5582,11 @@
       <w:szCs w:val="22"/>
     </w:rPr>
   </w:style>
-  <w:style w:type="paragraph" w:styleId="Kop8">
+  <w:style w:type="paragraph" w:styleId="Heading8">
     <w:name w:val="heading 8"/>
-    <w:basedOn w:val="Standaard"/>
-    <w:next w:val="Standaard"/>
-    <w:link w:val="Kop8Char"/>
+    <w:basedOn w:val="Normal"/>
+    <w:next w:val="Normal"/>
+    <w:link w:val="Heading8Char"/>
     <w:uiPriority w:val="9"/>
     <w:semiHidden/>
     <w:unhideWhenUsed/>
@@ -5600,11 +5605,11 @@
       <w:szCs w:val="22"/>
     </w:rPr>
   </w:style>
-  <w:style w:type="paragraph" w:styleId="Kop9">
+  <w:style w:type="paragraph" w:styleId="Heading9">
     <w:name w:val="heading 9"/>
-    <w:basedOn w:val="Standaard"/>
-    <w:next w:val="Standaard"/>
-    <w:link w:val="Kop9Char"/>
+    <w:basedOn w:val="Normal"/>
+    <w:next w:val="Normal"/>
+    <w:link w:val="Heading9Char"/>
     <w:uiPriority w:val="9"/>
     <w:semiHidden/>
     <w:unhideWhenUsed/>
@@ -5625,13 +5630,13 @@
       <w:szCs w:val="22"/>
     </w:rPr>
   </w:style>
-  <w:style w:type="character" w:default="1" w:styleId="Standaardalinea-lettertype">
+  <w:style w:type="character" w:default="1" w:styleId="DefaultParagraphFont">
     <w:name w:val="Default Paragraph Font"/>
     <w:uiPriority w:val="1"/>
     <w:semiHidden/>
     <w:unhideWhenUsed/>
   </w:style>
-  <w:style w:type="table" w:default="1" w:styleId="Standaardtabel">
+  <w:style w:type="table" w:default="1" w:styleId="TableNormal">
     <w:name w:val="Normal Table"/>
     <w:uiPriority w:val="99"/>
     <w:semiHidden/>
@@ -5646,17 +5651,17 @@
       </w:tblCellMar>
     </w:tblPr>
   </w:style>
-  <w:style w:type="numbering" w:default="1" w:styleId="Geenlijst">
+  <w:style w:type="numbering" w:default="1" w:styleId="NoList">
     <w:name w:val="No List"/>
     <w:uiPriority w:val="99"/>
     <w:semiHidden/>
     <w:unhideWhenUsed/>
   </w:style>
-  <w:style w:type="paragraph" w:styleId="Titel">
+  <w:style w:type="paragraph" w:styleId="Title">
     <w:name w:val="Title"/>
-    <w:basedOn w:val="Standaard"/>
-    <w:next w:val="Standaard"/>
-    <w:link w:val="TitelChar"/>
+    <w:basedOn w:val="Normal"/>
+    <w:next w:val="Normal"/>
+    <w:link w:val="TitleChar"/>
     <w:uiPriority w:val="10"/>
     <w:qFormat/>
     <w:rsid w:val="00947C46"/>
@@ -5671,11 +5676,11 @@
       <w:szCs w:val="96"/>
     </w:rPr>
   </w:style>
-  <w:style w:type="paragraph" w:styleId="Ondertitel">
+  <w:style w:type="paragraph" w:styleId="Subtitle">
     <w:name w:val="Subtitle"/>
-    <w:basedOn w:val="Standaard"/>
-    <w:next w:val="Standaard"/>
-    <w:link w:val="OndertitelChar"/>
+    <w:basedOn w:val="Normal"/>
+    <w:next w:val="Normal"/>
+    <w:link w:val="SubtitleChar"/>
     <w:uiPriority w:val="11"/>
     <w:qFormat/>
     <w:rsid w:val="00947C46"/>
@@ -5693,10 +5698,10 @@
       <w:szCs w:val="28"/>
     </w:rPr>
   </w:style>
-  <w:style w:type="character" w:customStyle="1" w:styleId="Kop1Char">
-    <w:name w:val="Kop 1 Char"/>
-    <w:basedOn w:val="Standaardalinea-lettertype"/>
-    <w:link w:val="Kop1"/>
+  <w:style w:type="character" w:customStyle="1" w:styleId="Heading1Char">
+    <w:name w:val="Heading 1 Char"/>
+    <w:basedOn w:val="DefaultParagraphFont"/>
+    <w:link w:val="Heading1"/>
     <w:uiPriority w:val="9"/>
     <w:rsid w:val="00947C46"/>
     <w:rPr>
@@ -5706,10 +5711,10 @@
       <w:szCs w:val="40"/>
     </w:rPr>
   </w:style>
-  <w:style w:type="character" w:customStyle="1" w:styleId="Kop2Char">
-    <w:name w:val="Kop 2 Char"/>
-    <w:basedOn w:val="Standaardalinea-lettertype"/>
-    <w:link w:val="Kop2"/>
+  <w:style w:type="character" w:customStyle="1" w:styleId="Heading2Char">
+    <w:name w:val="Heading 2 Char"/>
+    <w:basedOn w:val="DefaultParagraphFont"/>
+    <w:link w:val="Heading2"/>
     <w:uiPriority w:val="9"/>
     <w:rsid w:val="00947C46"/>
     <w:rPr>
@@ -5719,10 +5724,10 @@
       <w:szCs w:val="36"/>
     </w:rPr>
   </w:style>
-  <w:style w:type="character" w:customStyle="1" w:styleId="Kop3Char">
-    <w:name w:val="Kop 3 Char"/>
-    <w:basedOn w:val="Standaardalinea-lettertype"/>
-    <w:link w:val="Kop3"/>
+  <w:style w:type="character" w:customStyle="1" w:styleId="Heading3Char">
+    <w:name w:val="Heading 3 Char"/>
+    <w:basedOn w:val="DefaultParagraphFont"/>
+    <w:link w:val="Heading3"/>
     <w:uiPriority w:val="9"/>
     <w:rsid w:val="00947C46"/>
     <w:rPr>
@@ -5732,10 +5737,10 @@
       <w:szCs w:val="32"/>
     </w:rPr>
   </w:style>
-  <w:style w:type="character" w:customStyle="1" w:styleId="Kop4Char">
-    <w:name w:val="Kop 4 Char"/>
-    <w:basedOn w:val="Standaardalinea-lettertype"/>
-    <w:link w:val="Kop4"/>
+  <w:style w:type="character" w:customStyle="1" w:styleId="Heading4Char">
+    <w:name w:val="Heading 4 Char"/>
+    <w:basedOn w:val="DefaultParagraphFont"/>
+    <w:link w:val="Heading4"/>
     <w:uiPriority w:val="9"/>
     <w:rsid w:val="00947C46"/>
     <w:rPr>
@@ -5747,10 +5752,10 @@
       <w:szCs w:val="28"/>
     </w:rPr>
   </w:style>
-  <w:style w:type="character" w:customStyle="1" w:styleId="Kop5Char">
-    <w:name w:val="Kop 5 Char"/>
-    <w:basedOn w:val="Standaardalinea-lettertype"/>
-    <w:link w:val="Kop5"/>
+  <w:style w:type="character" w:customStyle="1" w:styleId="Heading5Char">
+    <w:name w:val="Heading 5 Char"/>
+    <w:basedOn w:val="DefaultParagraphFont"/>
+    <w:link w:val="Heading5"/>
     <w:uiPriority w:val="9"/>
     <w:rsid w:val="00947C46"/>
     <w:rPr>
@@ -5760,10 +5765,10 @@
       <w:szCs w:val="24"/>
     </w:rPr>
   </w:style>
-  <w:style w:type="character" w:customStyle="1" w:styleId="Kop6Char">
-    <w:name w:val="Kop 6 Char"/>
-    <w:basedOn w:val="Standaardalinea-lettertype"/>
-    <w:link w:val="Kop6"/>
+  <w:style w:type="character" w:customStyle="1" w:styleId="Heading6Char">
+    <w:name w:val="Heading 6 Char"/>
+    <w:basedOn w:val="DefaultParagraphFont"/>
+    <w:link w:val="Heading6"/>
     <w:uiPriority w:val="9"/>
     <w:rsid w:val="00947C46"/>
     <w:rPr>
@@ -5775,10 +5780,10 @@
       <w:szCs w:val="24"/>
     </w:rPr>
   </w:style>
-  <w:style w:type="character" w:customStyle="1" w:styleId="Kop7Char">
-    <w:name w:val="Kop 7 Char"/>
-    <w:basedOn w:val="Standaardalinea-lettertype"/>
-    <w:link w:val="Kop7"/>
+  <w:style w:type="character" w:customStyle="1" w:styleId="Heading7Char">
+    <w:name w:val="Heading 7 Char"/>
+    <w:basedOn w:val="DefaultParagraphFont"/>
+    <w:link w:val="Heading7"/>
     <w:uiPriority w:val="9"/>
     <w:semiHidden/>
     <w:rsid w:val="00947C46"/>
@@ -5791,10 +5796,10 @@
       <w:szCs w:val="22"/>
     </w:rPr>
   </w:style>
-  <w:style w:type="character" w:customStyle="1" w:styleId="Kop8Char">
-    <w:name w:val="Kop 8 Char"/>
-    <w:basedOn w:val="Standaardalinea-lettertype"/>
-    <w:link w:val="Kop8"/>
+  <w:style w:type="character" w:customStyle="1" w:styleId="Heading8Char">
+    <w:name w:val="Heading 8 Char"/>
+    <w:basedOn w:val="DefaultParagraphFont"/>
+    <w:link w:val="Heading8"/>
     <w:uiPriority w:val="9"/>
     <w:semiHidden/>
     <w:rsid w:val="00947C46"/>
@@ -5805,10 +5810,10 @@
       <w:szCs w:val="22"/>
     </w:rPr>
   </w:style>
-  <w:style w:type="character" w:customStyle="1" w:styleId="Kop9Char">
-    <w:name w:val="Kop 9 Char"/>
-    <w:basedOn w:val="Standaardalinea-lettertype"/>
-    <w:link w:val="Kop9"/>
+  <w:style w:type="character" w:customStyle="1" w:styleId="Heading9Char">
+    <w:name w:val="Heading 9 Char"/>
+    <w:basedOn w:val="DefaultParagraphFont"/>
+    <w:link w:val="Heading9"/>
     <w:uiPriority w:val="9"/>
     <w:semiHidden/>
     <w:rsid w:val="00947C46"/>
@@ -5821,10 +5826,10 @@
       <w:szCs w:val="22"/>
     </w:rPr>
   </w:style>
-  <w:style w:type="paragraph" w:styleId="Bijschrift">
+  <w:style w:type="paragraph" w:styleId="Caption">
     <w:name w:val="caption"/>
-    <w:basedOn w:val="Standaard"/>
-    <w:next w:val="Standaard"/>
+    <w:basedOn w:val="Normal"/>
+    <w:next w:val="Normal"/>
     <w:uiPriority w:val="35"/>
     <w:semiHidden/>
     <w:unhideWhenUsed/>
@@ -5841,10 +5846,10 @@
       <w:szCs w:val="16"/>
     </w:rPr>
   </w:style>
-  <w:style w:type="character" w:customStyle="1" w:styleId="TitelChar">
-    <w:name w:val="Titel Char"/>
-    <w:basedOn w:val="Standaardalinea-lettertype"/>
-    <w:link w:val="Titel"/>
+  <w:style w:type="character" w:customStyle="1" w:styleId="TitleChar">
+    <w:name w:val="Title Char"/>
+    <w:basedOn w:val="DefaultParagraphFont"/>
+    <w:link w:val="Title"/>
     <w:uiPriority w:val="10"/>
     <w:rsid w:val="00947C46"/>
     <w:rPr>
@@ -5854,10 +5859,10 @@
       <w:szCs w:val="96"/>
     </w:rPr>
   </w:style>
-  <w:style w:type="character" w:customStyle="1" w:styleId="OndertitelChar">
-    <w:name w:val="Ondertitel Char"/>
-    <w:basedOn w:val="Standaardalinea-lettertype"/>
-    <w:link w:val="Ondertitel"/>
+  <w:style w:type="character" w:customStyle="1" w:styleId="SubtitleChar">
+    <w:name w:val="Subtitle Char"/>
+    <w:basedOn w:val="DefaultParagraphFont"/>
+    <w:link w:val="Subtitle"/>
     <w:uiPriority w:val="11"/>
     <w:rsid w:val="00947C46"/>
     <w:rPr>
@@ -5868,9 +5873,9 @@
       <w:szCs w:val="28"/>
     </w:rPr>
   </w:style>
-  <w:style w:type="character" w:styleId="Zwaar">
+  <w:style w:type="character" w:styleId="Strong">
     <w:name w:val="Strong"/>
-    <w:basedOn w:val="Standaardalinea-lettertype"/>
+    <w:basedOn w:val="DefaultParagraphFont"/>
     <w:uiPriority w:val="22"/>
     <w:qFormat/>
     <w:rsid w:val="00947C46"/>
@@ -5879,9 +5884,9 @@
       <w:bCs/>
     </w:rPr>
   </w:style>
-  <w:style w:type="character" w:styleId="Nadruk">
+  <w:style w:type="character" w:styleId="Emphasis">
     <w:name w:val="Emphasis"/>
-    <w:basedOn w:val="Standaardalinea-lettertype"/>
+    <w:basedOn w:val="DefaultParagraphFont"/>
     <w:uiPriority w:val="20"/>
     <w:qFormat/>
     <w:rsid w:val="00947C46"/>
@@ -5891,7 +5896,7 @@
       <w:color w:val="000000" w:themeColor="text1"/>
     </w:rPr>
   </w:style>
-  <w:style w:type="paragraph" w:styleId="Geenafstand">
+  <w:style w:type="paragraph" w:styleId="NoSpacing">
     <w:name w:val="No Spacing"/>
     <w:uiPriority w:val="1"/>
     <w:qFormat/>
@@ -5900,11 +5905,11 @@
       <w:spacing w:after="0" w:line="240" w:lineRule="auto"/>
     </w:pPr>
   </w:style>
-  <w:style w:type="paragraph" w:styleId="Citaat">
+  <w:style w:type="paragraph" w:styleId="Quote">
     <w:name w:val="Quote"/>
-    <w:basedOn w:val="Standaard"/>
-    <w:next w:val="Standaard"/>
-    <w:link w:val="CitaatChar"/>
+    <w:basedOn w:val="Normal"/>
+    <w:next w:val="Normal"/>
+    <w:link w:val="QuoteChar"/>
     <w:uiPriority w:val="29"/>
     <w:qFormat/>
     <w:rsid w:val="00ED6A3C"/>
@@ -5919,10 +5924,10 @@
       <w:szCs w:val="24"/>
     </w:rPr>
   </w:style>
-  <w:style w:type="character" w:customStyle="1" w:styleId="CitaatChar">
-    <w:name w:val="Citaat Char"/>
-    <w:basedOn w:val="Standaardalinea-lettertype"/>
-    <w:link w:val="Citaat"/>
+  <w:style w:type="character" w:customStyle="1" w:styleId="QuoteChar">
+    <w:name w:val="Quote Char"/>
+    <w:basedOn w:val="DefaultParagraphFont"/>
+    <w:link w:val="Quote"/>
     <w:uiPriority w:val="29"/>
     <w:rsid w:val="00ED6A3C"/>
     <w:rPr>
@@ -5932,11 +5937,11 @@
       <w:szCs w:val="24"/>
     </w:rPr>
   </w:style>
-  <w:style w:type="paragraph" w:styleId="Duidelijkcitaat">
+  <w:style w:type="paragraph" w:styleId="IntenseQuote">
     <w:name w:val="Intense Quote"/>
-    <w:basedOn w:val="Standaard"/>
-    <w:next w:val="Standaard"/>
-    <w:link w:val="DuidelijkcitaatChar"/>
+    <w:basedOn w:val="Normal"/>
+    <w:next w:val="Normal"/>
+    <w:link w:val="IntenseQuoteChar"/>
     <w:uiPriority w:val="30"/>
     <w:qFormat/>
     <w:rsid w:val="00947C46"/>
@@ -5954,10 +5959,10 @@
       <w:szCs w:val="24"/>
     </w:rPr>
   </w:style>
-  <w:style w:type="character" w:customStyle="1" w:styleId="DuidelijkcitaatChar">
-    <w:name w:val="Duidelijk citaat Char"/>
-    <w:basedOn w:val="Standaardalinea-lettertype"/>
-    <w:link w:val="Duidelijkcitaat"/>
+  <w:style w:type="character" w:customStyle="1" w:styleId="IntenseQuoteChar">
+    <w:name w:val="Intense Quote Char"/>
+    <w:basedOn w:val="DefaultParagraphFont"/>
+    <w:link w:val="IntenseQuote"/>
     <w:uiPriority w:val="30"/>
     <w:rsid w:val="00947C46"/>
     <w:rPr>
@@ -5966,9 +5971,9 @@
       <w:szCs w:val="24"/>
     </w:rPr>
   </w:style>
-  <w:style w:type="character" w:styleId="Subtielebenadrukking">
+  <w:style w:type="character" w:styleId="SubtleEmphasis">
     <w:name w:val="Subtle Emphasis"/>
-    <w:basedOn w:val="Standaardalinea-lettertype"/>
+    <w:basedOn w:val="DefaultParagraphFont"/>
     <w:uiPriority w:val="19"/>
     <w:qFormat/>
     <w:rsid w:val="00947C46"/>
@@ -5978,9 +5983,9 @@
       <w:color w:val="595959" w:themeColor="text1" w:themeTint="A6"/>
     </w:rPr>
   </w:style>
-  <w:style w:type="character" w:styleId="Intensievebenadrukking">
+  <w:style w:type="character" w:styleId="IntenseEmphasis">
     <w:name w:val="Intense Emphasis"/>
-    <w:basedOn w:val="Standaardalinea-lettertype"/>
+    <w:basedOn w:val="DefaultParagraphFont"/>
     <w:uiPriority w:val="21"/>
     <w:qFormat/>
     <w:rsid w:val="00947C46"/>
@@ -5996,9 +6001,9 @@
       <w:color w:val="92AF00" w:themeColor="accent2"/>
     </w:rPr>
   </w:style>
-  <w:style w:type="character" w:styleId="Subtieleverwijzing">
+  <w:style w:type="character" w:styleId="SubtleReference">
     <w:name w:val="Subtle Reference"/>
-    <w:basedOn w:val="Standaardalinea-lettertype"/>
+    <w:basedOn w:val="DefaultParagraphFont"/>
     <w:uiPriority w:val="31"/>
     <w:qFormat/>
     <w:rsid w:val="00947C46"/>
@@ -6010,9 +6015,9 @@
       <w:u w:val="single" w:color="7F7F7F" w:themeColor="text1" w:themeTint="80"/>
     </w:rPr>
   </w:style>
-  <w:style w:type="character" w:styleId="Intensieveverwijzing">
+  <w:style w:type="character" w:styleId="IntenseReference">
     <w:name w:val="Intense Reference"/>
-    <w:basedOn w:val="Standaardalinea-lettertype"/>
+    <w:basedOn w:val="DefaultParagraphFont"/>
     <w:uiPriority w:val="32"/>
     <w:qFormat/>
     <w:rsid w:val="00947C46"/>
@@ -6026,9 +6031,9 @@
       <w:u w:val="single"/>
     </w:rPr>
   </w:style>
-  <w:style w:type="character" w:styleId="Titelvanboek">
+  <w:style w:type="character" w:styleId="BookTitle">
     <w:name w:val="Book Title"/>
-    <w:basedOn w:val="Standaardalinea-lettertype"/>
+    <w:basedOn w:val="DefaultParagraphFont"/>
     <w:uiPriority w:val="33"/>
     <w:qFormat/>
     <w:rsid w:val="00947C46"/>
@@ -6040,10 +6045,10 @@
       <w:spacing w:val="0"/>
     </w:rPr>
   </w:style>
-  <w:style w:type="paragraph" w:styleId="Kopvaninhoudsopgave">
+  <w:style w:type="paragraph" w:styleId="TOCHeading">
     <w:name w:val="TOC Heading"/>
-    <w:basedOn w:val="Kop1"/>
-    <w:next w:val="Standaard"/>
+    <w:basedOn w:val="Heading1"/>
+    <w:next w:val="Normal"/>
     <w:uiPriority w:val="39"/>
     <w:unhideWhenUsed/>
     <w:qFormat/>
@@ -6052,10 +6057,10 @@
       <w:outlineLvl w:val="9"/>
     </w:pPr>
   </w:style>
-  <w:style w:type="paragraph" w:styleId="Inhopg1">
+  <w:style w:type="paragraph" w:styleId="TOC1">
     <w:name w:val="toc 1"/>
-    <w:basedOn w:val="Standaard"/>
-    <w:next w:val="Standaard"/>
+    <w:basedOn w:val="Normal"/>
+    <w:next w:val="Normal"/>
     <w:autoRedefine/>
     <w:uiPriority w:val="39"/>
     <w:unhideWhenUsed/>
@@ -6064,10 +6069,10 @@
       <w:spacing w:after="100"/>
     </w:pPr>
   </w:style>
-  <w:style w:type="paragraph" w:styleId="Inhopg2">
+  <w:style w:type="paragraph" w:styleId="TOC2">
     <w:name w:val="toc 2"/>
-    <w:basedOn w:val="Standaard"/>
-    <w:next w:val="Standaard"/>
+    <w:basedOn w:val="Normal"/>
+    <w:next w:val="Normal"/>
     <w:autoRedefine/>
     <w:uiPriority w:val="39"/>
     <w:unhideWhenUsed/>
@@ -6079,7 +6084,7 @@
   </w:style>
   <w:style w:type="character" w:styleId="Hyperlink">
     <w:name w:val="Hyperlink"/>
-    <w:basedOn w:val="Standaardalinea-lettertype"/>
+    <w:basedOn w:val="DefaultParagraphFont"/>
     <w:uiPriority w:val="99"/>
     <w:unhideWhenUsed/>
     <w:rsid w:val="00C02C6E"/>
@@ -6088,9 +6093,9 @@
       <w:u w:val="single"/>
     </w:rPr>
   </w:style>
-  <w:style w:type="paragraph" w:styleId="Lijstalinea">
+  <w:style w:type="paragraph" w:styleId="ListParagraph">
     <w:name w:val="List Paragraph"/>
-    <w:basedOn w:val="Standaard"/>
+    <w:basedOn w:val="Normal"/>
     <w:uiPriority w:val="34"/>
     <w:qFormat/>
     <w:rsid w:val="00C02C6E"/>
@@ -6099,9 +6104,9 @@
       <w:contextualSpacing/>
     </w:pPr>
   </w:style>
-  <w:style w:type="table" w:styleId="Tabelraster">
+  <w:style w:type="table" w:styleId="TableGrid">
     <w:name w:val="Table Grid"/>
-    <w:basedOn w:val="Standaardtabel"/>
+    <w:basedOn w:val="TableNormal"/>
     <w:uiPriority w:val="39"/>
     <w:rsid w:val="00473B52"/>
     <w:pPr>
@@ -6118,9 +6123,9 @@
       </w:tblBorders>
     </w:tblPr>
   </w:style>
-  <w:style w:type="table" w:styleId="Rastertabel1licht-Accent5">
+  <w:style w:type="table" w:styleId="GridTable1Light-Accent5">
     <w:name w:val="Grid Table 1 Light Accent 5"/>
-    <w:basedOn w:val="Standaardtabel"/>
+    <w:basedOn w:val="TableNormal"/>
     <w:uiPriority w:val="46"/>
     <w:rsid w:val="00473B52"/>
     <w:pPr>
@@ -6444,7 +6449,7 @@
 </file>
 
 <file path=customXml/itemProps1.xml><?xml version="1.0" encoding="utf-8"?>
-<ds:datastoreItem xmlns:ds="http://schemas.openxmlformats.org/officeDocument/2006/customXml" ds:itemID="{6D3BA886-0E5A-498B-9FAF-2DB7BC4EB4E0}">
+<ds:datastoreItem xmlns:ds="http://schemas.openxmlformats.org/officeDocument/2006/customXml" ds:itemID="{EDF5EB00-79D8-4FB4-9876-7937ADCB18C5}">
   <ds:schemaRefs>
     <ds:schemaRef ds:uri="http://schemas.openxmlformats.org/officeDocument/2006/bibliography"/>
   </ds:schemaRefs>

</xml_diff>